<commit_message>
Just added some ideas for each page.
</commit_message>
<xml_diff>
--- a/Documentação/Descrição Projeto 1.docx
+++ b/Documentação/Descrição Projeto 1.docx
@@ -14,310 +14,438 @@
           <w:szCs w:val="21"/>
         </w:rPr>
       </w:pPr>
+      <w:proofErr w:type="gramStart"/>
+      <w:r>
+        <w:rPr>
+          <w:rFonts w:ascii="Helvetica" w:hAnsi="Helvetica" w:cs="Helvetica"/>
+          <w:b/>
+          <w:bCs/>
+          <w:color w:val="000000"/>
+          <w:sz w:val="21"/>
+          <w:szCs w:val="21"/>
+        </w:rPr>
+        <w:t>TÓPICO ESPECIAIS EM DESENVOLVIMENTO WEB</w:t>
+      </w:r>
+      <w:proofErr w:type="gramEnd"/>
+    </w:p>
+    <w:p>
+      <w:pPr>
+        <w:pStyle w:val="NormalWeb"/>
+        <w:spacing w:before="0" w:beforeAutospacing="0" w:after="0" w:afterAutospacing="0" w:line="210" w:lineRule="atLeast"/>
+        <w:jc w:val="center"/>
+        <w:rPr>
+          <w:rFonts w:ascii="Helvetica" w:hAnsi="Helvetica" w:cs="Helvetica"/>
+          <w:color w:val="000000"/>
+          <w:sz w:val="21"/>
+          <w:szCs w:val="21"/>
+        </w:rPr>
+      </w:pPr>
+      <w:r>
+        <w:rPr>
+          <w:rFonts w:ascii="Helvetica" w:hAnsi="Helvetica" w:cs="Helvetica"/>
+          <w:b/>
+          <w:bCs/>
+          <w:color w:val="000000"/>
+          <w:sz w:val="21"/>
+          <w:szCs w:val="21"/>
+        </w:rPr>
+        <w:t xml:space="preserve">PROJETO </w:t>
+      </w:r>
+      <w:proofErr w:type="gramStart"/>
+      <w:r>
+        <w:rPr>
+          <w:rFonts w:ascii="Helvetica" w:hAnsi="Helvetica" w:cs="Helvetica"/>
+          <w:b/>
+          <w:bCs/>
+          <w:color w:val="000000"/>
+          <w:sz w:val="21"/>
+          <w:szCs w:val="21"/>
+        </w:rPr>
+        <w:t>1</w:t>
+      </w:r>
+      <w:proofErr w:type="gramEnd"/>
+    </w:p>
+    <w:p>
+      <w:pPr>
+        <w:pStyle w:val="NormalWeb"/>
+        <w:spacing w:before="0" w:beforeAutospacing="0" w:after="0" w:afterAutospacing="0" w:line="210" w:lineRule="atLeast"/>
+        <w:rPr>
+          <w:rFonts w:ascii="Helvetica" w:hAnsi="Helvetica" w:cs="Helvetica"/>
+          <w:color w:val="000000"/>
+          <w:sz w:val="21"/>
+          <w:szCs w:val="21"/>
+        </w:rPr>
+      </w:pPr>
+      <w:r>
+        <w:rPr>
+          <w:rFonts w:ascii="Helvetica" w:hAnsi="Helvetica" w:cs="Helvetica"/>
+          <w:b/>
+          <w:bCs/>
+          <w:color w:val="000000"/>
+          <w:sz w:val="21"/>
+          <w:szCs w:val="21"/>
+        </w:rPr>
+        <w:t>Entrega</w:t>
+      </w:r>
+    </w:p>
+    <w:p>
+      <w:pPr>
+        <w:pStyle w:val="NormalWeb"/>
+        <w:spacing w:before="0" w:beforeAutospacing="0" w:after="0" w:afterAutospacing="0" w:line="210" w:lineRule="atLeast"/>
+        <w:ind w:left="450"/>
+        <w:rPr>
+          <w:rFonts w:ascii="Helvetica" w:hAnsi="Helvetica" w:cs="Helvetica"/>
+          <w:color w:val="000000"/>
+          <w:sz w:val="21"/>
+          <w:szCs w:val="21"/>
+        </w:rPr>
+      </w:pPr>
+      <w:r>
+        <w:rPr>
+          <w:rFonts w:ascii="Helvetica" w:hAnsi="Helvetica" w:cs="Helvetica"/>
+          <w:color w:val="000000"/>
+          <w:sz w:val="21"/>
+          <w:szCs w:val="21"/>
+        </w:rPr>
+        <w:t xml:space="preserve">Até 19 de maio, via </w:t>
+      </w:r>
+      <w:proofErr w:type="spellStart"/>
+      <w:r>
+        <w:rPr>
+          <w:rFonts w:ascii="Helvetica" w:hAnsi="Helvetica" w:cs="Helvetica"/>
+          <w:color w:val="000000"/>
+          <w:sz w:val="21"/>
+          <w:szCs w:val="21"/>
+        </w:rPr>
+        <w:t>github</w:t>
+      </w:r>
+      <w:proofErr w:type="spellEnd"/>
+      <w:r>
+        <w:rPr>
+          <w:rFonts w:ascii="Helvetica" w:hAnsi="Helvetica" w:cs="Helvetica"/>
+          <w:color w:val="000000"/>
+          <w:sz w:val="21"/>
+          <w:szCs w:val="21"/>
+        </w:rPr>
+        <w:t xml:space="preserve"> (poste o link no fórum</w:t>
+      </w:r>
+      <w:proofErr w:type="gramStart"/>
+      <w:r>
+        <w:rPr>
+          <w:rFonts w:ascii="Helvetica" w:hAnsi="Helvetica" w:cs="Helvetica"/>
+          <w:color w:val="000000"/>
+          <w:sz w:val="21"/>
+          <w:szCs w:val="21"/>
+        </w:rPr>
+        <w:t>)</w:t>
+      </w:r>
+      <w:proofErr w:type="gramEnd"/>
+    </w:p>
+    <w:p>
+      <w:pPr>
+        <w:pStyle w:val="NormalWeb"/>
+        <w:spacing w:before="0" w:beforeAutospacing="0" w:after="0" w:afterAutospacing="0" w:line="210" w:lineRule="atLeast"/>
+        <w:ind w:left="450"/>
+        <w:rPr>
+          <w:rFonts w:ascii="Helvetica" w:hAnsi="Helvetica" w:cs="Helvetica"/>
+          <w:color w:val="000000"/>
+          <w:sz w:val="21"/>
+          <w:szCs w:val="21"/>
+        </w:rPr>
+      </w:pPr>
+    </w:p>
+    <w:p>
+      <w:pPr>
+        <w:pStyle w:val="NormalWeb"/>
+        <w:spacing w:before="0" w:beforeAutospacing="0" w:after="0" w:afterAutospacing="0" w:line="210" w:lineRule="atLeast"/>
+        <w:rPr>
+          <w:rFonts w:ascii="Helvetica" w:hAnsi="Helvetica" w:cs="Helvetica"/>
+          <w:color w:val="000000"/>
+          <w:sz w:val="21"/>
+          <w:szCs w:val="21"/>
+        </w:rPr>
+      </w:pPr>
+      <w:r>
+        <w:rPr>
+          <w:rFonts w:ascii="Helvetica" w:hAnsi="Helvetica" w:cs="Helvetica"/>
+          <w:b/>
+          <w:bCs/>
+          <w:color w:val="000000"/>
+          <w:sz w:val="21"/>
+          <w:szCs w:val="21"/>
+        </w:rPr>
+        <w:t>Objetivo</w:t>
+      </w:r>
+    </w:p>
+    <w:p>
+      <w:pPr>
+        <w:pStyle w:val="NormalWeb"/>
+        <w:spacing w:before="0" w:beforeAutospacing="0" w:after="0" w:afterAutospacing="0" w:line="210" w:lineRule="atLeast"/>
+        <w:ind w:left="450"/>
+        <w:rPr>
+          <w:rFonts w:ascii="Helvetica" w:hAnsi="Helvetica" w:cs="Helvetica"/>
+          <w:color w:val="000000"/>
+          <w:sz w:val="21"/>
+          <w:szCs w:val="21"/>
+        </w:rPr>
+      </w:pPr>
+      <w:r>
+        <w:rPr>
+          <w:rFonts w:ascii="Helvetica" w:hAnsi="Helvetica" w:cs="Helvetica"/>
+          <w:color w:val="000000"/>
+          <w:sz w:val="21"/>
+          <w:szCs w:val="21"/>
+        </w:rPr>
+        <w:t>Desenvolver o front-</w:t>
+      </w:r>
+      <w:proofErr w:type="spellStart"/>
+      <w:r>
+        <w:rPr>
+          <w:rFonts w:ascii="Helvetica" w:hAnsi="Helvetica" w:cs="Helvetica"/>
+          <w:color w:val="000000"/>
+          <w:sz w:val="21"/>
+          <w:szCs w:val="21"/>
+        </w:rPr>
+        <w:t>end</w:t>
+      </w:r>
+      <w:proofErr w:type="spellEnd"/>
+      <w:r>
+        <w:rPr>
+          <w:rFonts w:ascii="Helvetica" w:hAnsi="Helvetica" w:cs="Helvetica"/>
+          <w:color w:val="000000"/>
+          <w:sz w:val="21"/>
+          <w:szCs w:val="21"/>
+        </w:rPr>
+        <w:t xml:space="preserve"> de um site empregando as ferramentas vistas na primeira parte da disciplina, acompanhado de um texto descritivo do projeto (em </w:t>
+      </w:r>
+      <w:proofErr w:type="spellStart"/>
+      <w:r>
+        <w:rPr>
+          <w:rFonts w:ascii="Helvetica" w:hAnsi="Helvetica" w:cs="Helvetica"/>
+          <w:color w:val="000000"/>
+          <w:sz w:val="21"/>
+          <w:szCs w:val="21"/>
+        </w:rPr>
+        <w:t>doc</w:t>
+      </w:r>
+      <w:proofErr w:type="spellEnd"/>
+      <w:r>
+        <w:rPr>
+          <w:rFonts w:ascii="Helvetica" w:hAnsi="Helvetica" w:cs="Helvetica"/>
+          <w:color w:val="000000"/>
+          <w:sz w:val="21"/>
+          <w:szCs w:val="21"/>
+        </w:rPr>
+        <w:t xml:space="preserve"> ou </w:t>
+      </w:r>
+      <w:proofErr w:type="spellStart"/>
+      <w:r>
+        <w:rPr>
+          <w:rFonts w:ascii="Helvetica" w:hAnsi="Helvetica" w:cs="Helvetica"/>
+          <w:color w:val="000000"/>
+          <w:sz w:val="21"/>
+          <w:szCs w:val="21"/>
+        </w:rPr>
+        <w:t>odt</w:t>
+      </w:r>
+      <w:proofErr w:type="spellEnd"/>
+      <w:r>
+        <w:rPr>
+          <w:rFonts w:ascii="Helvetica" w:hAnsi="Helvetica" w:cs="Helvetica"/>
+          <w:color w:val="000000"/>
+          <w:sz w:val="21"/>
+          <w:szCs w:val="21"/>
+        </w:rPr>
+        <w:t>).</w:t>
+      </w:r>
+    </w:p>
+    <w:p>
+      <w:pPr>
+        <w:pStyle w:val="NormalWeb"/>
+        <w:spacing w:before="0" w:beforeAutospacing="0" w:after="0" w:afterAutospacing="0" w:line="210" w:lineRule="atLeast"/>
+        <w:ind w:left="450"/>
+        <w:rPr>
+          <w:rFonts w:ascii="Helvetica" w:hAnsi="Helvetica" w:cs="Helvetica"/>
+          <w:color w:val="000000"/>
+          <w:sz w:val="21"/>
+          <w:szCs w:val="21"/>
+        </w:rPr>
+      </w:pPr>
+    </w:p>
+    <w:p>
+      <w:pPr>
+        <w:pStyle w:val="NormalWeb"/>
+        <w:spacing w:before="0" w:beforeAutospacing="0" w:after="0" w:afterAutospacing="0" w:line="210" w:lineRule="atLeast"/>
+        <w:rPr>
+          <w:rFonts w:ascii="Helvetica" w:hAnsi="Helvetica" w:cs="Helvetica"/>
+          <w:color w:val="000000"/>
+          <w:sz w:val="21"/>
+          <w:szCs w:val="21"/>
+        </w:rPr>
+      </w:pPr>
+      <w:r>
+        <w:rPr>
+          <w:rFonts w:ascii="Helvetica" w:hAnsi="Helvetica" w:cs="Helvetica"/>
+          <w:b/>
+          <w:bCs/>
+          <w:color w:val="000000"/>
+          <w:sz w:val="21"/>
+          <w:szCs w:val="21"/>
+        </w:rPr>
+        <w:t>Tema do site</w:t>
+      </w:r>
+    </w:p>
+    <w:p>
+      <w:pPr>
+        <w:pStyle w:val="NormalWeb"/>
+        <w:spacing w:before="0" w:beforeAutospacing="0" w:after="0" w:afterAutospacing="0" w:line="210" w:lineRule="atLeast"/>
+        <w:ind w:left="450"/>
+        <w:rPr>
+          <w:rFonts w:ascii="Helvetica" w:hAnsi="Helvetica" w:cs="Helvetica"/>
+          <w:color w:val="000000"/>
+          <w:sz w:val="21"/>
+          <w:szCs w:val="21"/>
+        </w:rPr>
+      </w:pPr>
+      <w:r>
+        <w:rPr>
+          <w:rFonts w:ascii="Helvetica" w:hAnsi="Helvetica" w:cs="Helvetica"/>
+          <w:color w:val="000000"/>
+          <w:sz w:val="21"/>
+          <w:szCs w:val="21"/>
+        </w:rPr>
+        <w:t>Fica a critério do estudante. Explicar no documento descritivo.</w:t>
+      </w:r>
+    </w:p>
+    <w:p>
+      <w:pPr>
+        <w:pStyle w:val="NormalWeb"/>
+        <w:spacing w:before="0" w:beforeAutospacing="0" w:after="0" w:afterAutospacing="0" w:line="210" w:lineRule="atLeast"/>
+        <w:ind w:left="450"/>
+        <w:rPr>
+          <w:rFonts w:ascii="Helvetica" w:hAnsi="Helvetica" w:cs="Helvetica"/>
+          <w:color w:val="000000"/>
+          <w:sz w:val="21"/>
+          <w:szCs w:val="21"/>
+        </w:rPr>
+      </w:pPr>
+    </w:p>
+    <w:p>
+      <w:pPr>
+        <w:pStyle w:val="NormalWeb"/>
+        <w:numPr>
+          <w:ilvl w:val="0"/>
+          <w:numId w:val="2"/>
+        </w:numPr>
+        <w:spacing w:before="0" w:beforeAutospacing="0" w:after="0" w:afterAutospacing="0" w:line="210" w:lineRule="atLeast"/>
+        <w:rPr>
+          <w:rFonts w:ascii="Helvetica" w:hAnsi="Helvetica" w:cs="Helvetica"/>
+          <w:color w:val="000000"/>
+          <w:sz w:val="21"/>
+          <w:szCs w:val="21"/>
+        </w:rPr>
+      </w:pPr>
+      <w:r>
+        <w:rPr>
+          <w:rFonts w:ascii="Helvetica" w:hAnsi="Helvetica" w:cs="Helvetica"/>
+          <w:color w:val="000000"/>
+          <w:sz w:val="21"/>
+          <w:szCs w:val="21"/>
+        </w:rPr>
+        <w:t>Meu interesse;</w:t>
+      </w:r>
+    </w:p>
+    <w:p>
+      <w:pPr>
+        <w:pStyle w:val="NormalWeb"/>
+        <w:numPr>
+          <w:ilvl w:val="0"/>
+          <w:numId w:val="2"/>
+        </w:numPr>
+        <w:spacing w:before="0" w:beforeAutospacing="0" w:after="0" w:afterAutospacing="0" w:line="210" w:lineRule="atLeast"/>
+        <w:rPr>
+          <w:rFonts w:ascii="Helvetica" w:hAnsi="Helvetica" w:cs="Helvetica"/>
+          <w:color w:val="000000"/>
+          <w:sz w:val="21"/>
+          <w:szCs w:val="21"/>
+        </w:rPr>
+      </w:pPr>
+      <w:r>
+        <w:rPr>
+          <w:rFonts w:ascii="Helvetica" w:hAnsi="Helvetica" w:cs="Helvetica"/>
+          <w:color w:val="000000"/>
+          <w:sz w:val="21"/>
+          <w:szCs w:val="21"/>
+        </w:rPr>
+        <w:t>Área que possuo conhecimento, então população do site fica mais próxima à realidade e é mais fácil;</w:t>
+      </w:r>
+    </w:p>
+    <w:p>
+      <w:pPr>
+        <w:pStyle w:val="NormalWeb"/>
+        <w:numPr>
+          <w:ilvl w:val="0"/>
+          <w:numId w:val="2"/>
+        </w:numPr>
+        <w:spacing w:before="0" w:beforeAutospacing="0" w:after="0" w:afterAutospacing="0" w:line="210" w:lineRule="atLeast"/>
+        <w:rPr>
+          <w:rFonts w:ascii="Helvetica" w:hAnsi="Helvetica" w:cs="Helvetica"/>
+          <w:color w:val="000000"/>
+          <w:sz w:val="21"/>
+          <w:szCs w:val="21"/>
+        </w:rPr>
+      </w:pPr>
+      <w:r>
+        <w:rPr>
+          <w:rFonts w:ascii="Helvetica" w:hAnsi="Helvetica" w:cs="Helvetica"/>
+          <w:color w:val="000000"/>
+          <w:sz w:val="21"/>
+          <w:szCs w:val="21"/>
+        </w:rPr>
+        <w:t xml:space="preserve">Mercado grande/lucrativo (música, </w:t>
+      </w:r>
+      <w:proofErr w:type="spellStart"/>
+      <w:r>
+        <w:rPr>
+          <w:rFonts w:ascii="Helvetica" w:hAnsi="Helvetica" w:cs="Helvetica"/>
+          <w:color w:val="000000"/>
+          <w:sz w:val="21"/>
+          <w:szCs w:val="21"/>
+        </w:rPr>
+        <w:t>doramas</w:t>
+      </w:r>
+      <w:proofErr w:type="spellEnd"/>
+      <w:r>
+        <w:rPr>
+          <w:rFonts w:ascii="Helvetica" w:hAnsi="Helvetica" w:cs="Helvetica"/>
+          <w:color w:val="000000"/>
+          <w:sz w:val="21"/>
+          <w:szCs w:val="21"/>
+        </w:rPr>
+        <w:t xml:space="preserve">, </w:t>
+      </w:r>
+      <w:proofErr w:type="spellStart"/>
+      <w:r>
+        <w:rPr>
+          <w:rFonts w:ascii="Helvetica" w:hAnsi="Helvetica" w:cs="Helvetica"/>
+          <w:color w:val="000000"/>
+          <w:sz w:val="21"/>
+          <w:szCs w:val="21"/>
+        </w:rPr>
+        <w:t>doramas</w:t>
+      </w:r>
+      <w:proofErr w:type="spellEnd"/>
+      <w:r>
+        <w:rPr>
+          <w:rFonts w:ascii="Helvetica" w:hAnsi="Helvetica" w:cs="Helvetica"/>
+          <w:color w:val="000000"/>
+          <w:sz w:val="21"/>
+          <w:szCs w:val="21"/>
+        </w:rPr>
+        <w:t xml:space="preserve"> com trilhas próprias, programas de entretenimento, comércio...);</w:t>
+      </w:r>
       <w:bookmarkStart w:id="0" w:name="_GoBack"/>
       <w:bookmarkEnd w:id="0"/>
-      <w:proofErr w:type="gramStart"/>
-      <w:r>
-        <w:rPr>
-          <w:rFonts w:ascii="Helvetica" w:hAnsi="Helvetica" w:cs="Helvetica"/>
-          <w:b/>
-          <w:bCs/>
-          <w:color w:val="000000"/>
-          <w:sz w:val="21"/>
-          <w:szCs w:val="21"/>
-        </w:rPr>
-        <w:t>TÓPICO ESPECIAIS EM DESENVOLVIMENTO WEB</w:t>
-      </w:r>
-      <w:proofErr w:type="gramEnd"/>
-    </w:p>
-    <w:p>
-      <w:pPr>
-        <w:pStyle w:val="NormalWeb"/>
-        <w:spacing w:before="0" w:beforeAutospacing="0" w:after="0" w:afterAutospacing="0" w:line="210" w:lineRule="atLeast"/>
-        <w:jc w:val="center"/>
-        <w:rPr>
-          <w:rFonts w:ascii="Helvetica" w:hAnsi="Helvetica" w:cs="Helvetica"/>
-          <w:color w:val="000000"/>
-          <w:sz w:val="21"/>
-          <w:szCs w:val="21"/>
-        </w:rPr>
-      </w:pPr>
-      <w:r>
-        <w:rPr>
-          <w:rFonts w:ascii="Helvetica" w:hAnsi="Helvetica" w:cs="Helvetica"/>
-          <w:b/>
-          <w:bCs/>
-          <w:color w:val="000000"/>
-          <w:sz w:val="21"/>
-          <w:szCs w:val="21"/>
-        </w:rPr>
-        <w:t xml:space="preserve">PROJETO </w:t>
-      </w:r>
-      <w:proofErr w:type="gramStart"/>
-      <w:r>
-        <w:rPr>
-          <w:rFonts w:ascii="Helvetica" w:hAnsi="Helvetica" w:cs="Helvetica"/>
-          <w:b/>
-          <w:bCs/>
-          <w:color w:val="000000"/>
-          <w:sz w:val="21"/>
-          <w:szCs w:val="21"/>
-        </w:rPr>
-        <w:t>1</w:t>
-      </w:r>
-      <w:proofErr w:type="gramEnd"/>
-    </w:p>
-    <w:p>
-      <w:pPr>
-        <w:pStyle w:val="NormalWeb"/>
-        <w:spacing w:before="0" w:beforeAutospacing="0" w:after="0" w:afterAutospacing="0" w:line="210" w:lineRule="atLeast"/>
-        <w:rPr>
-          <w:rFonts w:ascii="Helvetica" w:hAnsi="Helvetica" w:cs="Helvetica"/>
-          <w:color w:val="000000"/>
-          <w:sz w:val="21"/>
-          <w:szCs w:val="21"/>
-        </w:rPr>
-      </w:pPr>
-      <w:r>
-        <w:rPr>
-          <w:rFonts w:ascii="Helvetica" w:hAnsi="Helvetica" w:cs="Helvetica"/>
-          <w:b/>
-          <w:bCs/>
-          <w:color w:val="000000"/>
-          <w:sz w:val="21"/>
-          <w:szCs w:val="21"/>
-        </w:rPr>
-        <w:t>Entrega</w:t>
-      </w:r>
-    </w:p>
-    <w:p>
-      <w:pPr>
-        <w:pStyle w:val="NormalWeb"/>
-        <w:spacing w:before="0" w:beforeAutospacing="0" w:after="0" w:afterAutospacing="0" w:line="210" w:lineRule="atLeast"/>
-        <w:ind w:left="450"/>
-        <w:rPr>
-          <w:rFonts w:ascii="Helvetica" w:hAnsi="Helvetica" w:cs="Helvetica"/>
-          <w:color w:val="000000"/>
-          <w:sz w:val="21"/>
-          <w:szCs w:val="21"/>
-        </w:rPr>
-      </w:pPr>
-      <w:r>
-        <w:rPr>
-          <w:rFonts w:ascii="Helvetica" w:hAnsi="Helvetica" w:cs="Helvetica"/>
-          <w:color w:val="000000"/>
-          <w:sz w:val="21"/>
-          <w:szCs w:val="21"/>
-        </w:rPr>
-        <w:t xml:space="preserve">Até 19 de maio, via </w:t>
-      </w:r>
-      <w:proofErr w:type="spellStart"/>
-      <w:r>
-        <w:rPr>
-          <w:rFonts w:ascii="Helvetica" w:hAnsi="Helvetica" w:cs="Helvetica"/>
-          <w:color w:val="000000"/>
-          <w:sz w:val="21"/>
-          <w:szCs w:val="21"/>
-        </w:rPr>
-        <w:t>github</w:t>
-      </w:r>
-      <w:proofErr w:type="spellEnd"/>
-      <w:r>
-        <w:rPr>
-          <w:rFonts w:ascii="Helvetica" w:hAnsi="Helvetica" w:cs="Helvetica"/>
-          <w:color w:val="000000"/>
-          <w:sz w:val="21"/>
-          <w:szCs w:val="21"/>
-        </w:rPr>
-        <w:t xml:space="preserve"> (poste o link no fórum</w:t>
-      </w:r>
-      <w:proofErr w:type="gramStart"/>
-      <w:r>
-        <w:rPr>
-          <w:rFonts w:ascii="Helvetica" w:hAnsi="Helvetica" w:cs="Helvetica"/>
-          <w:color w:val="000000"/>
-          <w:sz w:val="21"/>
-          <w:szCs w:val="21"/>
-        </w:rPr>
-        <w:t>)</w:t>
-      </w:r>
-      <w:proofErr w:type="gramEnd"/>
-    </w:p>
-    <w:p>
-      <w:pPr>
-        <w:pStyle w:val="NormalWeb"/>
-        <w:spacing w:before="0" w:beforeAutospacing="0" w:after="0" w:afterAutospacing="0" w:line="210" w:lineRule="atLeast"/>
-        <w:ind w:left="450"/>
-        <w:rPr>
-          <w:rFonts w:ascii="Helvetica" w:hAnsi="Helvetica" w:cs="Helvetica"/>
-          <w:color w:val="000000"/>
-          <w:sz w:val="21"/>
-          <w:szCs w:val="21"/>
-        </w:rPr>
-      </w:pPr>
-    </w:p>
-    <w:p>
-      <w:pPr>
-        <w:pStyle w:val="NormalWeb"/>
-        <w:spacing w:before="0" w:beforeAutospacing="0" w:after="0" w:afterAutospacing="0" w:line="210" w:lineRule="atLeast"/>
-        <w:rPr>
-          <w:rFonts w:ascii="Helvetica" w:hAnsi="Helvetica" w:cs="Helvetica"/>
-          <w:color w:val="000000"/>
-          <w:sz w:val="21"/>
-          <w:szCs w:val="21"/>
-        </w:rPr>
-      </w:pPr>
-      <w:r>
-        <w:rPr>
-          <w:rFonts w:ascii="Helvetica" w:hAnsi="Helvetica" w:cs="Helvetica"/>
-          <w:b/>
-          <w:bCs/>
-          <w:color w:val="000000"/>
-          <w:sz w:val="21"/>
-          <w:szCs w:val="21"/>
-        </w:rPr>
-        <w:t>Objetivo</w:t>
-      </w:r>
-    </w:p>
-    <w:p>
-      <w:pPr>
-        <w:pStyle w:val="NormalWeb"/>
-        <w:spacing w:before="0" w:beforeAutospacing="0" w:after="0" w:afterAutospacing="0" w:line="210" w:lineRule="atLeast"/>
-        <w:ind w:left="450"/>
-        <w:rPr>
-          <w:rFonts w:ascii="Helvetica" w:hAnsi="Helvetica" w:cs="Helvetica"/>
-          <w:color w:val="000000"/>
-          <w:sz w:val="21"/>
-          <w:szCs w:val="21"/>
-        </w:rPr>
-      </w:pPr>
-      <w:r>
-        <w:rPr>
-          <w:rFonts w:ascii="Helvetica" w:hAnsi="Helvetica" w:cs="Helvetica"/>
-          <w:color w:val="000000"/>
-          <w:sz w:val="21"/>
-          <w:szCs w:val="21"/>
-        </w:rPr>
-        <w:t>Desenvolver o front-</w:t>
-      </w:r>
-      <w:proofErr w:type="spellStart"/>
-      <w:r>
-        <w:rPr>
-          <w:rFonts w:ascii="Helvetica" w:hAnsi="Helvetica" w:cs="Helvetica"/>
-          <w:color w:val="000000"/>
-          <w:sz w:val="21"/>
-          <w:szCs w:val="21"/>
-        </w:rPr>
-        <w:t>end</w:t>
-      </w:r>
-      <w:proofErr w:type="spellEnd"/>
-      <w:r>
-        <w:rPr>
-          <w:rFonts w:ascii="Helvetica" w:hAnsi="Helvetica" w:cs="Helvetica"/>
-          <w:color w:val="000000"/>
-          <w:sz w:val="21"/>
-          <w:szCs w:val="21"/>
-        </w:rPr>
-        <w:t xml:space="preserve"> de um site empregando as ferramentas vistas na primeira parte da disciplina, acompanhado de um texto descritivo do projeto (em </w:t>
-      </w:r>
-      <w:proofErr w:type="spellStart"/>
-      <w:r>
-        <w:rPr>
-          <w:rFonts w:ascii="Helvetica" w:hAnsi="Helvetica" w:cs="Helvetica"/>
-          <w:color w:val="000000"/>
-          <w:sz w:val="21"/>
-          <w:szCs w:val="21"/>
-        </w:rPr>
-        <w:t>doc</w:t>
-      </w:r>
-      <w:proofErr w:type="spellEnd"/>
-      <w:r>
-        <w:rPr>
-          <w:rFonts w:ascii="Helvetica" w:hAnsi="Helvetica" w:cs="Helvetica"/>
-          <w:color w:val="000000"/>
-          <w:sz w:val="21"/>
-          <w:szCs w:val="21"/>
-        </w:rPr>
-        <w:t xml:space="preserve"> ou </w:t>
-      </w:r>
-      <w:proofErr w:type="spellStart"/>
-      <w:r>
-        <w:rPr>
-          <w:rFonts w:ascii="Helvetica" w:hAnsi="Helvetica" w:cs="Helvetica"/>
-          <w:color w:val="000000"/>
-          <w:sz w:val="21"/>
-          <w:szCs w:val="21"/>
-        </w:rPr>
-        <w:t>odt</w:t>
-      </w:r>
-      <w:proofErr w:type="spellEnd"/>
-      <w:r>
-        <w:rPr>
-          <w:rFonts w:ascii="Helvetica" w:hAnsi="Helvetica" w:cs="Helvetica"/>
-          <w:color w:val="000000"/>
-          <w:sz w:val="21"/>
-          <w:szCs w:val="21"/>
-        </w:rPr>
-        <w:t>).</w:t>
-      </w:r>
-    </w:p>
-    <w:p>
-      <w:pPr>
-        <w:pStyle w:val="NormalWeb"/>
-        <w:spacing w:before="0" w:beforeAutospacing="0" w:after="0" w:afterAutospacing="0" w:line="210" w:lineRule="atLeast"/>
-        <w:ind w:left="450"/>
-        <w:rPr>
-          <w:rFonts w:ascii="Helvetica" w:hAnsi="Helvetica" w:cs="Helvetica"/>
-          <w:color w:val="000000"/>
-          <w:sz w:val="21"/>
-          <w:szCs w:val="21"/>
-        </w:rPr>
-      </w:pPr>
-    </w:p>
-    <w:p>
-      <w:pPr>
-        <w:pStyle w:val="NormalWeb"/>
-        <w:spacing w:before="0" w:beforeAutospacing="0" w:after="0" w:afterAutospacing="0" w:line="210" w:lineRule="atLeast"/>
-        <w:rPr>
-          <w:rFonts w:ascii="Helvetica" w:hAnsi="Helvetica" w:cs="Helvetica"/>
-          <w:color w:val="000000"/>
-          <w:sz w:val="21"/>
-          <w:szCs w:val="21"/>
-        </w:rPr>
-      </w:pPr>
-      <w:r>
-        <w:rPr>
-          <w:rFonts w:ascii="Helvetica" w:hAnsi="Helvetica" w:cs="Helvetica"/>
-          <w:b/>
-          <w:bCs/>
-          <w:color w:val="000000"/>
-          <w:sz w:val="21"/>
-          <w:szCs w:val="21"/>
-        </w:rPr>
-        <w:t>Tema do site</w:t>
-      </w:r>
-    </w:p>
-    <w:p>
-      <w:pPr>
-        <w:pStyle w:val="NormalWeb"/>
-        <w:spacing w:before="0" w:beforeAutospacing="0" w:after="0" w:afterAutospacing="0" w:line="210" w:lineRule="atLeast"/>
-        <w:ind w:left="450"/>
-        <w:rPr>
-          <w:rFonts w:ascii="Helvetica" w:hAnsi="Helvetica" w:cs="Helvetica"/>
-          <w:color w:val="000000"/>
-          <w:sz w:val="21"/>
-          <w:szCs w:val="21"/>
-        </w:rPr>
-      </w:pPr>
-      <w:r>
-        <w:rPr>
-          <w:rFonts w:ascii="Helvetica" w:hAnsi="Helvetica" w:cs="Helvetica"/>
-          <w:color w:val="000000"/>
-          <w:sz w:val="21"/>
-          <w:szCs w:val="21"/>
-        </w:rPr>
-        <w:t>Fica a critério do estudante. Explicar no documento descritivo.</w:t>
-      </w:r>
     </w:p>
     <w:p>
       <w:pPr>
@@ -1092,7 +1220,7 @@
           <w:sz w:val="21"/>
           <w:szCs w:val="21"/>
         </w:rPr>
-        <w:t xml:space="preserve"> com banco de dados, neste momento, é opcional. Caso opte por sua utilização, não </w:t>
+        <w:t xml:space="preserve"> com banco de dados, neste momento, é opcional. Caso opte por </w:t>
       </w:r>
       <w:proofErr w:type="gramStart"/>
       <w:r>
@@ -1102,7 +1230,7 @@
           <w:sz w:val="21"/>
           <w:szCs w:val="21"/>
         </w:rPr>
-        <w:t>esquecer de</w:t>
+        <w:t>sua</w:t>
       </w:r>
       <w:proofErr w:type="gramEnd"/>
       <w:r>
@@ -1112,7 +1240,7 @@
           <w:sz w:val="21"/>
           <w:szCs w:val="21"/>
         </w:rPr>
-        <w:t xml:space="preserve"> fornecer também os respectivos arquivos para criação do banco de dados e descrever no documento a forma de instalação (especialmente se utilizar algum framework </w:t>
+        <w:t xml:space="preserve"> utilização, não esquecer de fornecer também os respectivos arquivos para criação do banco de dados e descrever no documento a forma de instalação (especialmente se utilizar algum framework </w:t>
       </w:r>
       <w:proofErr w:type="spellStart"/>
       <w:r>
@@ -1149,6 +1277,118 @@
 <file path=word/numbering.xml><?xml version="1.0" encoding="utf-8"?>
 <w:numbering xmlns:wpc="http://schemas.microsoft.com/office/word/2010/wordprocessingCanvas" xmlns:mc="http://schemas.openxmlformats.org/markup-compatibility/2006" xmlns:o="urn:schemas-microsoft-com:office:office" xmlns:r="http://schemas.openxmlformats.org/officeDocument/2006/relationships" xmlns:m="http://schemas.openxmlformats.org/officeDocument/2006/math" xmlns:v="urn:schemas-microsoft-com:vml" xmlns:wp14="http://schemas.microsoft.com/office/word/2010/wordprocessingDrawing" xmlns:wp="http://schemas.openxmlformats.org/drawingml/2006/wordprocessingDrawing" xmlns:w10="urn:schemas-microsoft-com:office:word" xmlns:w="http://schemas.openxmlformats.org/wordprocessingml/2006/main" xmlns:w14="http://schemas.microsoft.com/office/word/2010/wordml" xmlns:wpg="http://schemas.microsoft.com/office/word/2010/wordprocessingGroup" xmlns:wpi="http://schemas.microsoft.com/office/word/2010/wordprocessingInk" xmlns:wne="http://schemas.microsoft.com/office/word/2006/wordml" xmlns:wps="http://schemas.microsoft.com/office/word/2010/wordprocessingShape" mc:Ignorable="w14 wp14">
   <w:abstractNum w:abstractNumId="0">
+    <w:nsid w:val="48CD211B"/>
+    <w:multiLevelType w:val="hybridMultilevel"/>
+    <w:tmpl w:val="1AEE8A1C"/>
+    <w:lvl w:ilvl="0" w:tplc="9890309C">
+      <w:numFmt w:val="bullet"/>
+      <w:lvlText w:val=""/>
+      <w:lvlJc w:val="left"/>
+      <w:pPr>
+        <w:ind w:left="810" w:hanging="360"/>
+      </w:pPr>
+      <w:rPr>
+        <w:rFonts w:ascii="Wingdings" w:eastAsia="Times New Roman" w:hAnsi="Wingdings" w:cs="Helvetica" w:hint="default"/>
+      </w:rPr>
+    </w:lvl>
+    <w:lvl w:ilvl="1" w:tplc="04160003" w:tentative="1">
+      <w:start w:val="1"/>
+      <w:numFmt w:val="bullet"/>
+      <w:lvlText w:val="o"/>
+      <w:lvlJc w:val="left"/>
+      <w:pPr>
+        <w:ind w:left="1530" w:hanging="360"/>
+      </w:pPr>
+      <w:rPr>
+        <w:rFonts w:ascii="Courier New" w:hAnsi="Courier New" w:cs="Courier New" w:hint="default"/>
+      </w:rPr>
+    </w:lvl>
+    <w:lvl w:ilvl="2" w:tplc="04160005" w:tentative="1">
+      <w:start w:val="1"/>
+      <w:numFmt w:val="bullet"/>
+      <w:lvlText w:val=""/>
+      <w:lvlJc w:val="left"/>
+      <w:pPr>
+        <w:ind w:left="2250" w:hanging="360"/>
+      </w:pPr>
+      <w:rPr>
+        <w:rFonts w:ascii="Wingdings" w:hAnsi="Wingdings" w:hint="default"/>
+      </w:rPr>
+    </w:lvl>
+    <w:lvl w:ilvl="3" w:tplc="04160001" w:tentative="1">
+      <w:start w:val="1"/>
+      <w:numFmt w:val="bullet"/>
+      <w:lvlText w:val=""/>
+      <w:lvlJc w:val="left"/>
+      <w:pPr>
+        <w:ind w:left="2970" w:hanging="360"/>
+      </w:pPr>
+      <w:rPr>
+        <w:rFonts w:ascii="Symbol" w:hAnsi="Symbol" w:hint="default"/>
+      </w:rPr>
+    </w:lvl>
+    <w:lvl w:ilvl="4" w:tplc="04160003" w:tentative="1">
+      <w:start w:val="1"/>
+      <w:numFmt w:val="bullet"/>
+      <w:lvlText w:val="o"/>
+      <w:lvlJc w:val="left"/>
+      <w:pPr>
+        <w:ind w:left="3690" w:hanging="360"/>
+      </w:pPr>
+      <w:rPr>
+        <w:rFonts w:ascii="Courier New" w:hAnsi="Courier New" w:cs="Courier New" w:hint="default"/>
+      </w:rPr>
+    </w:lvl>
+    <w:lvl w:ilvl="5" w:tplc="04160005" w:tentative="1">
+      <w:start w:val="1"/>
+      <w:numFmt w:val="bullet"/>
+      <w:lvlText w:val=""/>
+      <w:lvlJc w:val="left"/>
+      <w:pPr>
+        <w:ind w:left="4410" w:hanging="360"/>
+      </w:pPr>
+      <w:rPr>
+        <w:rFonts w:ascii="Wingdings" w:hAnsi="Wingdings" w:hint="default"/>
+      </w:rPr>
+    </w:lvl>
+    <w:lvl w:ilvl="6" w:tplc="04160001" w:tentative="1">
+      <w:start w:val="1"/>
+      <w:numFmt w:val="bullet"/>
+      <w:lvlText w:val=""/>
+      <w:lvlJc w:val="left"/>
+      <w:pPr>
+        <w:ind w:left="5130" w:hanging="360"/>
+      </w:pPr>
+      <w:rPr>
+        <w:rFonts w:ascii="Symbol" w:hAnsi="Symbol" w:hint="default"/>
+      </w:rPr>
+    </w:lvl>
+    <w:lvl w:ilvl="7" w:tplc="04160003" w:tentative="1">
+      <w:start w:val="1"/>
+      <w:numFmt w:val="bullet"/>
+      <w:lvlText w:val="o"/>
+      <w:lvlJc w:val="left"/>
+      <w:pPr>
+        <w:ind w:left="5850" w:hanging="360"/>
+      </w:pPr>
+      <w:rPr>
+        <w:rFonts w:ascii="Courier New" w:hAnsi="Courier New" w:cs="Courier New" w:hint="default"/>
+      </w:rPr>
+    </w:lvl>
+    <w:lvl w:ilvl="8" w:tplc="04160005" w:tentative="1">
+      <w:start w:val="1"/>
+      <w:numFmt w:val="bullet"/>
+      <w:lvlText w:val=""/>
+      <w:lvlJc w:val="left"/>
+      <w:pPr>
+        <w:ind w:left="6570" w:hanging="360"/>
+      </w:pPr>
+      <w:rPr>
+        <w:rFonts w:ascii="Wingdings" w:hAnsi="Wingdings" w:hint="default"/>
+      </w:rPr>
+    </w:lvl>
+  </w:abstractNum>
+  <w:abstractNum w:abstractNumId="1">
     <w:nsid w:val="5A4D099A"/>
     <w:multiLevelType w:val="multilevel"/>
     <w:tmpl w:val="21CC11F0"/>
@@ -1298,6 +1538,9 @@
     </w:lvl>
   </w:abstractNum>
   <w:num w:numId="1">
+    <w:abstractNumId w:val="1"/>
+  </w:num>
+  <w:num w:numId="2">
     <w:abstractNumId w:val="0"/>
   </w:num>
 </w:numbering>

</xml_diff>

<commit_message>
Resized and compressed images. Added hiddenprint class in some elements.
</commit_message>
<xml_diff>
--- a/Documentação/Descrição Projeto 1.docx
+++ b/Documentação/Descrição Projeto 1.docx
@@ -372,6 +372,7 @@
           <w:color w:val="000000"/>
           <w:sz w:val="21"/>
           <w:szCs w:val="21"/>
+          <w:highlight w:val="green"/>
         </w:rPr>
         <w:t>O projeto deve ser testado na versão mais recente do Chrome.</w:t>
       </w:r>
@@ -454,14 +455,16 @@
           <w:color w:val="000000"/>
           <w:sz w:val="21"/>
           <w:szCs w:val="21"/>
-        </w:rPr>
-      </w:pPr>
-      <w:r>
-        <w:rPr>
-          <w:rFonts w:ascii="Helvetica" w:hAnsi="Helvetica" w:cs="Helvetica"/>
-          <w:color w:val="000000"/>
-          <w:sz w:val="21"/>
-          <w:szCs w:val="21"/>
+          <w:highlight w:val="yellow"/>
+        </w:rPr>
+      </w:pPr>
+      <w:r>
+        <w:rPr>
+          <w:rFonts w:ascii="Helvetica" w:hAnsi="Helvetica" w:cs="Helvetica"/>
+          <w:color w:val="000000"/>
+          <w:sz w:val="21"/>
+          <w:szCs w:val="21"/>
+          <w:highlight w:val="yellow"/>
         </w:rPr>
         <w:t xml:space="preserve">O site deve conter pelo menos </w:t>
       </w:r>
@@ -472,6 +475,7 @@
           <w:color w:val="000000"/>
           <w:sz w:val="21"/>
           <w:szCs w:val="21"/>
+          <w:highlight w:val="yellow"/>
         </w:rPr>
         <w:t>5</w:t>
       </w:r>
@@ -482,6 +486,7 @@
           <w:color w:val="000000"/>
           <w:sz w:val="21"/>
           <w:szCs w:val="21"/>
+          <w:highlight w:val="yellow"/>
         </w:rPr>
         <w:t xml:space="preserve"> seções principais com conteúdos relacionados ao tema, além de pelo menos 1 formulário;</w:t>
       </w:r>
@@ -500,14 +505,16 @@
           <w:color w:val="000000"/>
           <w:sz w:val="21"/>
           <w:szCs w:val="21"/>
-        </w:rPr>
-      </w:pPr>
-      <w:r>
-        <w:rPr>
-          <w:rFonts w:ascii="Helvetica" w:hAnsi="Helvetica" w:cs="Helvetica"/>
-          <w:color w:val="000000"/>
-          <w:sz w:val="21"/>
-          <w:szCs w:val="21"/>
+          <w:highlight w:val="yellow"/>
+        </w:rPr>
+      </w:pPr>
+      <w:r>
+        <w:rPr>
+          <w:rFonts w:ascii="Helvetica" w:hAnsi="Helvetica" w:cs="Helvetica"/>
+          <w:color w:val="000000"/>
+          <w:sz w:val="21"/>
+          <w:szCs w:val="21"/>
+          <w:highlight w:val="yellow"/>
         </w:rPr>
         <w:t xml:space="preserve">O layout deve fazer uso do conceito de grids responsivos, com diferentes layouts para os </w:t>
       </w:r>
@@ -518,6 +525,7 @@
           <w:color w:val="000000"/>
           <w:sz w:val="21"/>
           <w:szCs w:val="21"/>
+          <w:highlight w:val="yellow"/>
         </w:rPr>
         <w:t>4</w:t>
       </w:r>
@@ -528,6 +536,7 @@
           <w:color w:val="000000"/>
           <w:sz w:val="21"/>
           <w:szCs w:val="21"/>
+          <w:highlight w:val="yellow"/>
         </w:rPr>
         <w:t xml:space="preserve"> tamanhos de tela previstos (</w:t>
       </w:r>
@@ -538,6 +547,7 @@
           <w:color w:val="000000"/>
           <w:sz w:val="21"/>
           <w:szCs w:val="21"/>
+          <w:highlight w:val="yellow"/>
         </w:rPr>
         <w:t>xs</w:t>
       </w:r>
@@ -548,6 +558,7 @@
           <w:color w:val="000000"/>
           <w:sz w:val="21"/>
           <w:szCs w:val="21"/>
+          <w:highlight w:val="yellow"/>
         </w:rPr>
         <w:t xml:space="preserve">, </w:t>
       </w:r>
@@ -558,6 +569,7 @@
           <w:color w:val="000000"/>
           <w:sz w:val="21"/>
           <w:szCs w:val="21"/>
+          <w:highlight w:val="yellow"/>
         </w:rPr>
         <w:t>sm</w:t>
       </w:r>
@@ -568,6 +580,7 @@
           <w:color w:val="000000"/>
           <w:sz w:val="21"/>
           <w:szCs w:val="21"/>
+          <w:highlight w:val="yellow"/>
         </w:rPr>
         <w:t xml:space="preserve">, </w:t>
       </w:r>
@@ -578,6 +591,7 @@
           <w:color w:val="000000"/>
           <w:sz w:val="21"/>
           <w:szCs w:val="21"/>
+          <w:highlight w:val="yellow"/>
         </w:rPr>
         <w:t>md</w:t>
       </w:r>
@@ -588,6 +602,7 @@
           <w:color w:val="000000"/>
           <w:sz w:val="21"/>
           <w:szCs w:val="21"/>
+          <w:highlight w:val="yellow"/>
         </w:rPr>
         <w:t xml:space="preserve"> e </w:t>
       </w:r>
@@ -598,6 +613,7 @@
           <w:color w:val="000000"/>
           <w:sz w:val="21"/>
           <w:szCs w:val="21"/>
+          <w:highlight w:val="yellow"/>
         </w:rPr>
         <w:t>lg</w:t>
       </w:r>
@@ -608,6 +624,7 @@
           <w:color w:val="000000"/>
           <w:sz w:val="21"/>
           <w:szCs w:val="21"/>
+          <w:highlight w:val="yellow"/>
         </w:rPr>
         <w:t>). No documento descritivo do projeto, inclua imagens dos</w:t>
       </w:r>
@@ -618,6 +635,7 @@
           <w:color w:val="000000"/>
           <w:sz w:val="21"/>
           <w:szCs w:val="21"/>
+          <w:highlight w:val="yellow"/>
         </w:rPr>
         <w:t> </w:t>
       </w:r>
@@ -630,6 +648,7 @@
           <w:color w:val="000000"/>
           <w:sz w:val="21"/>
           <w:szCs w:val="21"/>
+          <w:highlight w:val="yellow"/>
         </w:rPr>
         <w:t>wireframes</w:t>
       </w:r>
@@ -641,6 +660,7 @@
           <w:color w:val="000000"/>
           <w:sz w:val="21"/>
           <w:szCs w:val="21"/>
+          <w:highlight w:val="yellow"/>
         </w:rPr>
         <w:t> </w:t>
       </w:r>
@@ -650,6 +670,7 @@
           <w:color w:val="000000"/>
           <w:sz w:val="21"/>
           <w:szCs w:val="21"/>
+          <w:highlight w:val="yellow"/>
         </w:rPr>
         <w:t>dos layouts previstos;</w:t>
       </w:r>
@@ -668,14 +689,16 @@
           <w:color w:val="000000"/>
           <w:sz w:val="21"/>
           <w:szCs w:val="21"/>
-        </w:rPr>
-      </w:pPr>
-      <w:r>
-        <w:rPr>
-          <w:rFonts w:ascii="Helvetica" w:hAnsi="Helvetica" w:cs="Helvetica"/>
-          <w:color w:val="000000"/>
-          <w:sz w:val="21"/>
-          <w:szCs w:val="21"/>
+          <w:highlight w:val="yellow"/>
+        </w:rPr>
+      </w:pPr>
+      <w:r>
+        <w:rPr>
+          <w:rFonts w:ascii="Helvetica" w:hAnsi="Helvetica" w:cs="Helvetica"/>
+          <w:color w:val="000000"/>
+          <w:sz w:val="21"/>
+          <w:szCs w:val="21"/>
+          <w:highlight w:val="yellow"/>
         </w:rPr>
         <w:t xml:space="preserve">O projeto deve conter pelo menos </w:t>
       </w:r>
@@ -686,6 +709,7 @@
           <w:color w:val="000000"/>
           <w:sz w:val="21"/>
           <w:szCs w:val="21"/>
+          <w:highlight w:val="yellow"/>
         </w:rPr>
         <w:t>5</w:t>
       </w:r>
@@ -696,6 +720,7 @@
           <w:color w:val="000000"/>
           <w:sz w:val="21"/>
           <w:szCs w:val="21"/>
+          <w:highlight w:val="yellow"/>
         </w:rPr>
         <w:t xml:space="preserve"> dos componentes do Bootstrap listados no link</w:t>
       </w:r>
@@ -706,6 +731,7 @@
           <w:color w:val="000000"/>
           <w:sz w:val="21"/>
           <w:szCs w:val="21"/>
+          <w:highlight w:val="yellow"/>
         </w:rPr>
         <w:t> </w:t>
       </w:r>
@@ -717,6 +743,7 @@
             <w:color w:val="009900"/>
             <w:sz w:val="21"/>
             <w:szCs w:val="21"/>
+            <w:highlight w:val="yellow"/>
             <w:u w:val="none"/>
           </w:rPr>
           <w:t>http://getbootstrap.com/components/</w:t>
@@ -729,6 +756,7 @@
           <w:color w:val="000000"/>
           <w:sz w:val="21"/>
           <w:szCs w:val="21"/>
+          <w:highlight w:val="yellow"/>
         </w:rPr>
         <w:t> </w:t>
       </w:r>
@@ -738,6 +766,7 @@
           <w:color w:val="000000"/>
           <w:sz w:val="21"/>
           <w:szCs w:val="21"/>
+          <w:highlight w:val="yellow"/>
         </w:rPr>
         <w:t xml:space="preserve">e pelo menos 5 recursos </w:t>
       </w:r>
@@ -748,6 +777,7 @@
           <w:color w:val="000000"/>
           <w:sz w:val="21"/>
           <w:szCs w:val="21"/>
+          <w:highlight w:val="yellow"/>
         </w:rPr>
         <w:t>Javascript</w:t>
       </w:r>
@@ -758,6 +788,7 @@
           <w:color w:val="000000"/>
           <w:sz w:val="21"/>
           <w:szCs w:val="21"/>
+          <w:highlight w:val="yellow"/>
         </w:rPr>
         <w:t xml:space="preserve"> do Bootstrap listados no link</w:t>
       </w:r>
@@ -768,6 +799,7 @@
           <w:color w:val="000000"/>
           <w:sz w:val="21"/>
           <w:szCs w:val="21"/>
+          <w:highlight w:val="yellow"/>
         </w:rPr>
         <w:t> </w:t>
       </w:r>
@@ -779,6 +811,7 @@
             <w:color w:val="009900"/>
             <w:sz w:val="21"/>
             <w:szCs w:val="21"/>
+            <w:highlight w:val="yellow"/>
             <w:u w:val="none"/>
           </w:rPr>
           <w:t>http://getbootstrap.com/javascript/</w:t>
@@ -791,6 +824,7 @@
           <w:color w:val="000000"/>
           <w:sz w:val="21"/>
           <w:szCs w:val="21"/>
+          <w:highlight w:val="yellow"/>
         </w:rPr>
         <w:t> </w:t>
       </w:r>
@@ -800,6 +834,7 @@
           <w:color w:val="000000"/>
           <w:sz w:val="21"/>
           <w:szCs w:val="21"/>
+          <w:highlight w:val="yellow"/>
         </w:rPr>
         <w:t>(ou equivalentes, caso opte por outro framework). Descrever no documento quais e como os componentes foram utilizados;</w:t>
       </w:r>
@@ -818,14 +853,16 @@
           <w:color w:val="000000"/>
           <w:sz w:val="21"/>
           <w:szCs w:val="21"/>
-        </w:rPr>
-      </w:pPr>
-      <w:r>
-        <w:rPr>
-          <w:rFonts w:ascii="Helvetica" w:hAnsi="Helvetica" w:cs="Helvetica"/>
-          <w:color w:val="000000"/>
-          <w:sz w:val="21"/>
-          <w:szCs w:val="21"/>
+          <w:highlight w:val="yellow"/>
+        </w:rPr>
+      </w:pPr>
+      <w:r>
+        <w:rPr>
+          <w:rFonts w:ascii="Helvetica" w:hAnsi="Helvetica" w:cs="Helvetica"/>
+          <w:color w:val="000000"/>
+          <w:sz w:val="21"/>
+          <w:szCs w:val="21"/>
+          <w:highlight w:val="yellow"/>
         </w:rPr>
         <w:t>Deve conter imagens e/ou outras mídias com comportamento responsivo e que não apareçam na impressão da(s) respectiva(s) página(s);</w:t>
       </w:r>
@@ -844,14 +881,16 @@
           <w:color w:val="000000"/>
           <w:sz w:val="21"/>
           <w:szCs w:val="21"/>
-        </w:rPr>
-      </w:pPr>
-      <w:r>
-        <w:rPr>
-          <w:rFonts w:ascii="Helvetica" w:hAnsi="Helvetica" w:cs="Helvetica"/>
-          <w:color w:val="000000"/>
-          <w:sz w:val="21"/>
-          <w:szCs w:val="21"/>
+          <w:highlight w:val="yellow"/>
+        </w:rPr>
+      </w:pPr>
+      <w:r>
+        <w:rPr>
+          <w:rFonts w:ascii="Helvetica" w:hAnsi="Helvetica" w:cs="Helvetica"/>
+          <w:color w:val="000000"/>
+          <w:sz w:val="21"/>
+          <w:szCs w:val="21"/>
+          <w:highlight w:val="yellow"/>
         </w:rPr>
         <w:t>Deve conter um formulário com as respectivas validações, que utilize</w:t>
       </w:r>
@@ -862,6 +901,7 @@
           <w:color w:val="000000"/>
           <w:sz w:val="21"/>
           <w:szCs w:val="21"/>
+          <w:highlight w:val="yellow"/>
         </w:rPr>
         <w:t> </w:t>
       </w:r>
@@ -874,6 +914,7 @@
           <w:color w:val="000000"/>
           <w:sz w:val="21"/>
           <w:szCs w:val="21"/>
+          <w:highlight w:val="yellow"/>
         </w:rPr>
         <w:t>placeholders</w:t>
       </w:r>
@@ -885,6 +926,7 @@
           <w:color w:val="000000"/>
           <w:sz w:val="21"/>
           <w:szCs w:val="21"/>
+          <w:highlight w:val="yellow"/>
         </w:rPr>
         <w:t> </w:t>
       </w:r>
@@ -894,6 +936,7 @@
           <w:color w:val="000000"/>
           <w:sz w:val="21"/>
           <w:szCs w:val="21"/>
+          <w:highlight w:val="yellow"/>
         </w:rPr>
         <w:t xml:space="preserve">sempre que possível e cujos </w:t>
       </w:r>
@@ -904,6 +947,7 @@
           <w:color w:val="000000"/>
           <w:sz w:val="21"/>
           <w:szCs w:val="21"/>
+          <w:highlight w:val="yellow"/>
         </w:rPr>
         <w:t>labels</w:t>
       </w:r>
@@ -914,6 +958,7 @@
           <w:color w:val="000000"/>
           <w:sz w:val="21"/>
           <w:szCs w:val="21"/>
+          <w:highlight w:val="yellow"/>
         </w:rPr>
         <w:t>, nestes campos, sejam visíveis somente para leitores de tela;</w:t>
       </w:r>
@@ -955,22 +1000,103 @@
         <w:ind w:left="375"/>
         <w:rPr>
           <w:rFonts w:ascii="Helvetica" w:hAnsi="Helvetica" w:cs="Helvetica"/>
-          <w:color w:val="000000"/>
-          <w:sz w:val="21"/>
-          <w:szCs w:val="21"/>
-        </w:rPr>
-      </w:pPr>
-      <w:r>
-        <w:rPr>
-          <w:rFonts w:ascii="Helvetica" w:hAnsi="Helvetica" w:cs="Helvetica"/>
-          <w:color w:val="000000"/>
-          <w:sz w:val="21"/>
-          <w:szCs w:val="21"/>
+          <w:sz w:val="21"/>
+          <w:szCs w:val="21"/>
+          <w:highlight w:val="green"/>
+        </w:rPr>
+      </w:pPr>
+      <w:r>
+        <w:rPr>
+          <w:rFonts w:ascii="Helvetica" w:hAnsi="Helvetica" w:cs="Helvetica"/>
+          <w:sz w:val="21"/>
+          <w:szCs w:val="21"/>
+          <w:highlight w:val="green"/>
         </w:rPr>
         <w:t>Utilizar comentários no código para identificar as principais áreas/seções e componentes inseridos;</w:t>
+      </w:r>
+    </w:p>
+    <w:p>
+      <w:pPr>
+        <w:pStyle w:val="NormalWeb"/>
+        <w:spacing w:before="0" w:beforeAutospacing="0" w:after="0" w:afterAutospacing="0" w:line="210" w:lineRule="atLeast"/>
+        <w:rPr>
+          <w:rFonts w:ascii="Helvetica" w:hAnsi="Helvetica" w:cs="Helvetica"/>
+          <w:sz w:val="21"/>
+          <w:szCs w:val="21"/>
+          <w:highlight w:val="green"/>
+        </w:rPr>
+      </w:pPr>
+    </w:p>
+    <w:p>
+      <w:pPr>
+        <w:pStyle w:val="NormalWeb"/>
+        <w:spacing w:before="0" w:beforeAutospacing="0" w:after="0" w:afterAutospacing="0" w:line="210" w:lineRule="atLeast"/>
+        <w:rPr>
+          <w:rFonts w:ascii="Helvetica" w:hAnsi="Helvetica" w:cs="Helvetica"/>
+          <w:sz w:val="21"/>
+          <w:szCs w:val="21"/>
+          <w:highlight w:val="green"/>
+        </w:rPr>
+      </w:pPr>
+      <w:r>
+        <w:rPr>
+          <w:rFonts w:ascii="Helvetica" w:hAnsi="Helvetica" w:cs="Helvetica"/>
+          <w:sz w:val="21"/>
+          <w:szCs w:val="21"/>
+          <w:highlight w:val="green"/>
+        </w:rPr>
+        <w:t>Já atendido</w:t>
+      </w:r>
+    </w:p>
+    <w:p>
+      <w:pPr>
+        <w:pStyle w:val="NormalWeb"/>
+        <w:spacing w:before="0" w:beforeAutospacing="0" w:after="0" w:afterAutospacing="0" w:line="210" w:lineRule="atLeast"/>
+        <w:rPr>
+          <w:rFonts w:ascii="Helvetica" w:hAnsi="Helvetica" w:cs="Helvetica"/>
+          <w:sz w:val="21"/>
+          <w:szCs w:val="21"/>
+          <w:highlight w:val="yellow"/>
+        </w:rPr>
+      </w:pPr>
+      <w:r>
+        <w:rPr>
+          <w:rFonts w:ascii="Helvetica" w:hAnsi="Helvetica" w:cs="Helvetica"/>
+          <w:sz w:val="21"/>
+          <w:szCs w:val="21"/>
+          <w:highlight w:val="yellow"/>
+        </w:rPr>
+        <w:t xml:space="preserve">Parcialmente atendido: </w:t>
+      </w:r>
+      <w:r>
+        <w:rPr>
+          <w:rFonts w:ascii="Helvetica" w:hAnsi="Helvetica" w:cs="Helvetica"/>
+          <w:sz w:val="21"/>
+          <w:szCs w:val="21"/>
+          <w:highlight w:val="yellow"/>
+        </w:rPr>
+        <w:t xml:space="preserve">só </w:t>
       </w:r>
       <w:bookmarkStart w:id="0" w:name="_GoBack"/>
       <w:bookmarkEnd w:id="0"/>
+      <w:r>
+        <w:rPr>
+          <w:rFonts w:ascii="Helvetica" w:hAnsi="Helvetica" w:cs="Helvetica"/>
+          <w:sz w:val="21"/>
+          <w:szCs w:val="21"/>
+          <w:highlight w:val="yellow"/>
+        </w:rPr>
+        <w:t>falta i</w:t>
+      </w:r>
+      <w:r>
+        <w:rPr>
+          <w:rFonts w:ascii="Helvetica" w:hAnsi="Helvetica" w:cs="Helvetica"/>
+          <w:sz w:val="21"/>
+          <w:szCs w:val="21"/>
+          <w:highlight w:val="yellow"/>
+        </w:rPr>
+        <w:t>nserir no relatório</w:t>
+      </w:r>
     </w:p>
     <w:sectPr>
       <w:pgSz w:w="11906" w:h="16838"/>

</xml_diff>

<commit_message>
Now using php and don't replicating nav and footer. Also improved images folder structure.
</commit_message>
<xml_diff>
--- a/Documentação/Descrição Projeto 1.docx
+++ b/Documentação/Descrição Projeto 1.docx
@@ -8,21 +8,17 @@
         <w:spacing w:before="0" w:beforeAutospacing="0" w:after="0" w:afterAutospacing="0" w:line="210" w:lineRule="atLeast"/>
         <w:jc w:val="center"/>
         <w:rPr>
-          <w:rFonts w:ascii="Helvetica" w:hAnsi="Helvetica" w:cs="Helvetica"/>
-          <w:color w:val="000000"/>
-          <w:sz w:val="21"/>
-          <w:szCs w:val="21"/>
+          <w:rFonts w:asciiTheme="minorHAnsi" w:hAnsiTheme="minorHAnsi" w:cstheme="minorHAnsi"/>
+          <w:color w:val="000000"/>
         </w:rPr>
       </w:pPr>
       <w:proofErr w:type="gramStart"/>
       <w:r>
         <w:rPr>
-          <w:rFonts w:ascii="Helvetica" w:hAnsi="Helvetica" w:cs="Helvetica"/>
+          <w:rFonts w:asciiTheme="minorHAnsi" w:hAnsiTheme="minorHAnsi" w:cstheme="minorHAnsi"/>
           <w:b/>
           <w:bCs/>
           <w:color w:val="000000"/>
-          <w:sz w:val="21"/>
-          <w:szCs w:val="21"/>
         </w:rPr>
         <w:t>TÓPICO ESPECIAIS EM DESENVOLVIMENTO WEB</w:t>
       </w:r>
@@ -34,32 +30,26 @@
         <w:spacing w:before="0" w:beforeAutospacing="0" w:after="0" w:afterAutospacing="0" w:line="210" w:lineRule="atLeast"/>
         <w:jc w:val="center"/>
         <w:rPr>
-          <w:rFonts w:ascii="Helvetica" w:hAnsi="Helvetica" w:cs="Helvetica"/>
-          <w:color w:val="000000"/>
-          <w:sz w:val="21"/>
-          <w:szCs w:val="21"/>
-        </w:rPr>
-      </w:pPr>
-      <w:r>
-        <w:rPr>
-          <w:rFonts w:ascii="Helvetica" w:hAnsi="Helvetica" w:cs="Helvetica"/>
+          <w:rFonts w:asciiTheme="minorHAnsi" w:hAnsiTheme="minorHAnsi" w:cstheme="minorHAnsi"/>
+          <w:color w:val="000000"/>
+        </w:rPr>
+      </w:pPr>
+      <w:r>
+        <w:rPr>
+          <w:rFonts w:asciiTheme="minorHAnsi" w:hAnsiTheme="minorHAnsi" w:cstheme="minorHAnsi"/>
           <w:b/>
           <w:bCs/>
           <w:color w:val="000000"/>
-          <w:sz w:val="21"/>
-          <w:szCs w:val="21"/>
         </w:rPr>
         <w:t xml:space="preserve">PROJETO </w:t>
       </w:r>
       <w:proofErr w:type="gramStart"/>
       <w:r>
         <w:rPr>
-          <w:rFonts w:ascii="Helvetica" w:hAnsi="Helvetica" w:cs="Helvetica"/>
+          <w:rFonts w:asciiTheme="minorHAnsi" w:hAnsiTheme="minorHAnsi" w:cstheme="minorHAnsi"/>
           <w:b/>
           <w:bCs/>
           <w:color w:val="000000"/>
-          <w:sz w:val="21"/>
-          <w:szCs w:val="21"/>
         </w:rPr>
         <w:t>1</w:t>
       </w:r>
@@ -70,20 +60,16 @@
         <w:pStyle w:val="NormalWeb"/>
         <w:spacing w:before="0" w:beforeAutospacing="0" w:after="0" w:afterAutospacing="0" w:line="210" w:lineRule="atLeast"/>
         <w:rPr>
-          <w:rFonts w:ascii="Helvetica" w:hAnsi="Helvetica" w:cs="Helvetica"/>
-          <w:color w:val="000000"/>
-          <w:sz w:val="21"/>
-          <w:szCs w:val="21"/>
-        </w:rPr>
-      </w:pPr>
-      <w:r>
-        <w:rPr>
-          <w:rFonts w:ascii="Helvetica" w:hAnsi="Helvetica" w:cs="Helvetica"/>
+          <w:rFonts w:asciiTheme="minorHAnsi" w:hAnsiTheme="minorHAnsi" w:cstheme="minorHAnsi"/>
+          <w:color w:val="000000"/>
+        </w:rPr>
+      </w:pPr>
+      <w:r>
+        <w:rPr>
+          <w:rFonts w:asciiTheme="minorHAnsi" w:hAnsiTheme="minorHAnsi" w:cstheme="minorHAnsi"/>
           <w:b/>
           <w:bCs/>
           <w:color w:val="000000"/>
-          <w:sz w:val="21"/>
-          <w:szCs w:val="21"/>
         </w:rPr>
         <w:t>Entrega</w:t>
       </w:r>
@@ -94,48 +80,38 @@
         <w:spacing w:before="0" w:beforeAutospacing="0" w:after="0" w:afterAutospacing="0" w:line="210" w:lineRule="atLeast"/>
         <w:ind w:left="450"/>
         <w:rPr>
-          <w:rFonts w:ascii="Helvetica" w:hAnsi="Helvetica" w:cs="Helvetica"/>
-          <w:color w:val="000000"/>
-          <w:sz w:val="21"/>
-          <w:szCs w:val="21"/>
-        </w:rPr>
-      </w:pPr>
-      <w:r>
-        <w:rPr>
-          <w:rFonts w:ascii="Helvetica" w:hAnsi="Helvetica" w:cs="Helvetica"/>
-          <w:color w:val="000000"/>
-          <w:sz w:val="21"/>
-          <w:szCs w:val="21"/>
+          <w:rFonts w:asciiTheme="minorHAnsi" w:hAnsiTheme="minorHAnsi" w:cstheme="minorHAnsi"/>
+          <w:color w:val="000000"/>
+        </w:rPr>
+      </w:pPr>
+      <w:r>
+        <w:rPr>
+          <w:rFonts w:asciiTheme="minorHAnsi" w:hAnsiTheme="minorHAnsi" w:cstheme="minorHAnsi"/>
+          <w:color w:val="000000"/>
         </w:rPr>
         <w:t xml:space="preserve">Até 19 de maio, via </w:t>
       </w:r>
       <w:proofErr w:type="spellStart"/>
       <w:r>
         <w:rPr>
-          <w:rFonts w:ascii="Helvetica" w:hAnsi="Helvetica" w:cs="Helvetica"/>
-          <w:color w:val="000000"/>
-          <w:sz w:val="21"/>
-          <w:szCs w:val="21"/>
+          <w:rFonts w:asciiTheme="minorHAnsi" w:hAnsiTheme="minorHAnsi" w:cstheme="minorHAnsi"/>
+          <w:color w:val="000000"/>
         </w:rPr>
         <w:t>github</w:t>
       </w:r>
       <w:proofErr w:type="spellEnd"/>
       <w:r>
         <w:rPr>
-          <w:rFonts w:ascii="Helvetica" w:hAnsi="Helvetica" w:cs="Helvetica"/>
-          <w:color w:val="000000"/>
-          <w:sz w:val="21"/>
-          <w:szCs w:val="21"/>
+          <w:rFonts w:asciiTheme="minorHAnsi" w:hAnsiTheme="minorHAnsi" w:cstheme="minorHAnsi"/>
+          <w:color w:val="000000"/>
         </w:rPr>
         <w:t xml:space="preserve"> (poste o link no fórum</w:t>
       </w:r>
       <w:proofErr w:type="gramStart"/>
       <w:r>
         <w:rPr>
-          <w:rFonts w:ascii="Helvetica" w:hAnsi="Helvetica" w:cs="Helvetica"/>
-          <w:color w:val="000000"/>
-          <w:sz w:val="21"/>
-          <w:szCs w:val="21"/>
+          <w:rFonts w:asciiTheme="minorHAnsi" w:hAnsiTheme="minorHAnsi" w:cstheme="minorHAnsi"/>
+          <w:color w:val="000000"/>
         </w:rPr>
         <w:t>)</w:t>
       </w:r>
@@ -147,32 +123,26 @@
         <w:spacing w:before="0" w:beforeAutospacing="0" w:after="0" w:afterAutospacing="0" w:line="210" w:lineRule="atLeast"/>
         <w:ind w:left="450"/>
         <w:rPr>
-          <w:rFonts w:ascii="Helvetica" w:hAnsi="Helvetica" w:cs="Helvetica"/>
-          <w:color w:val="000000"/>
-          <w:sz w:val="21"/>
-          <w:szCs w:val="21"/>
-        </w:rPr>
-      </w:pPr>
-    </w:p>
-    <w:p>
-      <w:pPr>
-        <w:pStyle w:val="NormalWeb"/>
-        <w:spacing w:before="0" w:beforeAutospacing="0" w:after="0" w:afterAutospacing="0" w:line="210" w:lineRule="atLeast"/>
-        <w:rPr>
-          <w:rFonts w:ascii="Helvetica" w:hAnsi="Helvetica" w:cs="Helvetica"/>
-          <w:color w:val="000000"/>
-          <w:sz w:val="21"/>
-          <w:szCs w:val="21"/>
-        </w:rPr>
-      </w:pPr>
-      <w:r>
-        <w:rPr>
-          <w:rFonts w:ascii="Helvetica" w:hAnsi="Helvetica" w:cs="Helvetica"/>
+          <w:rFonts w:asciiTheme="minorHAnsi" w:hAnsiTheme="minorHAnsi" w:cstheme="minorHAnsi"/>
+          <w:color w:val="000000"/>
+        </w:rPr>
+      </w:pPr>
+    </w:p>
+    <w:p>
+      <w:pPr>
+        <w:pStyle w:val="NormalWeb"/>
+        <w:spacing w:before="0" w:beforeAutospacing="0" w:after="0" w:afterAutospacing="0" w:line="210" w:lineRule="atLeast"/>
+        <w:rPr>
+          <w:rFonts w:asciiTheme="minorHAnsi" w:hAnsiTheme="minorHAnsi" w:cstheme="minorHAnsi"/>
+          <w:color w:val="000000"/>
+        </w:rPr>
+      </w:pPr>
+      <w:r>
+        <w:rPr>
+          <w:rFonts w:asciiTheme="minorHAnsi" w:hAnsiTheme="minorHAnsi" w:cstheme="minorHAnsi"/>
           <w:b/>
           <w:bCs/>
           <w:color w:val="000000"/>
-          <w:sz w:val="21"/>
-          <w:szCs w:val="21"/>
         </w:rPr>
         <w:t>Objetivo</w:t>
       </w:r>
@@ -183,78 +153,62 @@
         <w:spacing w:before="0" w:beforeAutospacing="0" w:after="0" w:afterAutospacing="0" w:line="210" w:lineRule="atLeast"/>
         <w:ind w:left="450"/>
         <w:rPr>
-          <w:rFonts w:ascii="Helvetica" w:hAnsi="Helvetica" w:cs="Helvetica"/>
-          <w:color w:val="000000"/>
-          <w:sz w:val="21"/>
-          <w:szCs w:val="21"/>
-        </w:rPr>
-      </w:pPr>
-      <w:r>
-        <w:rPr>
-          <w:rFonts w:ascii="Helvetica" w:hAnsi="Helvetica" w:cs="Helvetica"/>
-          <w:color w:val="000000"/>
-          <w:sz w:val="21"/>
-          <w:szCs w:val="21"/>
+          <w:rFonts w:asciiTheme="minorHAnsi" w:hAnsiTheme="minorHAnsi" w:cstheme="minorHAnsi"/>
+          <w:color w:val="000000"/>
+        </w:rPr>
+      </w:pPr>
+      <w:r>
+        <w:rPr>
+          <w:rFonts w:asciiTheme="minorHAnsi" w:hAnsiTheme="minorHAnsi" w:cstheme="minorHAnsi"/>
+          <w:color w:val="000000"/>
         </w:rPr>
         <w:t>Desenvolver o front-</w:t>
       </w:r>
       <w:proofErr w:type="spellStart"/>
       <w:r>
         <w:rPr>
-          <w:rFonts w:ascii="Helvetica" w:hAnsi="Helvetica" w:cs="Helvetica"/>
-          <w:color w:val="000000"/>
-          <w:sz w:val="21"/>
-          <w:szCs w:val="21"/>
+          <w:rFonts w:asciiTheme="minorHAnsi" w:hAnsiTheme="minorHAnsi" w:cstheme="minorHAnsi"/>
+          <w:color w:val="000000"/>
         </w:rPr>
         <w:t>end</w:t>
       </w:r>
       <w:proofErr w:type="spellEnd"/>
       <w:r>
         <w:rPr>
-          <w:rFonts w:ascii="Helvetica" w:hAnsi="Helvetica" w:cs="Helvetica"/>
-          <w:color w:val="000000"/>
-          <w:sz w:val="21"/>
-          <w:szCs w:val="21"/>
+          <w:rFonts w:asciiTheme="minorHAnsi" w:hAnsiTheme="minorHAnsi" w:cstheme="minorHAnsi"/>
+          <w:color w:val="000000"/>
         </w:rPr>
         <w:t xml:space="preserve"> de um site empregando as ferramentas vistas na primeira parte da disciplina, acompanhado de um texto descritivo do projeto (em </w:t>
       </w:r>
       <w:proofErr w:type="spellStart"/>
       <w:r>
         <w:rPr>
-          <w:rFonts w:ascii="Helvetica" w:hAnsi="Helvetica" w:cs="Helvetica"/>
-          <w:color w:val="000000"/>
-          <w:sz w:val="21"/>
-          <w:szCs w:val="21"/>
+          <w:rFonts w:asciiTheme="minorHAnsi" w:hAnsiTheme="minorHAnsi" w:cstheme="minorHAnsi"/>
+          <w:color w:val="000000"/>
         </w:rPr>
         <w:t>doc</w:t>
       </w:r>
       <w:proofErr w:type="spellEnd"/>
       <w:r>
         <w:rPr>
-          <w:rFonts w:ascii="Helvetica" w:hAnsi="Helvetica" w:cs="Helvetica"/>
-          <w:color w:val="000000"/>
-          <w:sz w:val="21"/>
-          <w:szCs w:val="21"/>
+          <w:rFonts w:asciiTheme="minorHAnsi" w:hAnsiTheme="minorHAnsi" w:cstheme="minorHAnsi"/>
+          <w:color w:val="000000"/>
         </w:rPr>
         <w:t xml:space="preserve"> ou </w:t>
       </w:r>
       <w:proofErr w:type="spellStart"/>
       <w:r>
         <w:rPr>
-          <w:rFonts w:ascii="Helvetica" w:hAnsi="Helvetica" w:cs="Helvetica"/>
-          <w:color w:val="000000"/>
-          <w:sz w:val="21"/>
-          <w:szCs w:val="21"/>
+          <w:rFonts w:asciiTheme="minorHAnsi" w:hAnsiTheme="minorHAnsi" w:cstheme="minorHAnsi"/>
+          <w:color w:val="000000"/>
         </w:rPr>
         <w:t>odt</w:t>
       </w:r>
       <w:proofErr w:type="spellEnd"/>
       <w:r>
         <w:rPr>
-          <w:rFonts w:ascii="Helvetica" w:hAnsi="Helvetica" w:cs="Helvetica"/>
-          <w:color w:val="000000"/>
-          <w:sz w:val="21"/>
-          <w:szCs w:val="21"/>
+          <w:rFonts w:asciiTheme="minorHAnsi" w:hAnsiTheme="minorHAnsi" w:cstheme="minorHAnsi"/>
+          <w:color w:val="000000"/>
         </w:rPr>
         <w:t>).</w:t>
       </w:r>
@@ -265,32 +219,26 @@
         <w:spacing w:before="0" w:beforeAutospacing="0" w:after="0" w:afterAutospacing="0" w:line="210" w:lineRule="atLeast"/>
         <w:ind w:left="450"/>
         <w:rPr>
-          <w:rFonts w:ascii="Helvetica" w:hAnsi="Helvetica" w:cs="Helvetica"/>
-          <w:color w:val="000000"/>
-          <w:sz w:val="21"/>
-          <w:szCs w:val="21"/>
-        </w:rPr>
-      </w:pPr>
-    </w:p>
-    <w:p>
-      <w:pPr>
-        <w:pStyle w:val="NormalWeb"/>
-        <w:spacing w:before="0" w:beforeAutospacing="0" w:after="0" w:afterAutospacing="0" w:line="210" w:lineRule="atLeast"/>
-        <w:rPr>
-          <w:rFonts w:ascii="Helvetica" w:hAnsi="Helvetica" w:cs="Helvetica"/>
-          <w:color w:val="000000"/>
-          <w:sz w:val="21"/>
-          <w:szCs w:val="21"/>
-        </w:rPr>
-      </w:pPr>
-      <w:r>
-        <w:rPr>
-          <w:rFonts w:ascii="Helvetica" w:hAnsi="Helvetica" w:cs="Helvetica"/>
+          <w:rFonts w:asciiTheme="minorHAnsi" w:hAnsiTheme="minorHAnsi" w:cstheme="minorHAnsi"/>
+          <w:color w:val="000000"/>
+        </w:rPr>
+      </w:pPr>
+    </w:p>
+    <w:p>
+      <w:pPr>
+        <w:pStyle w:val="NormalWeb"/>
+        <w:spacing w:before="0" w:beforeAutospacing="0" w:after="0" w:afterAutospacing="0" w:line="210" w:lineRule="atLeast"/>
+        <w:rPr>
+          <w:rFonts w:asciiTheme="minorHAnsi" w:hAnsiTheme="minorHAnsi" w:cstheme="minorHAnsi"/>
+          <w:color w:val="000000"/>
+        </w:rPr>
+      </w:pPr>
+      <w:r>
+        <w:rPr>
+          <w:rFonts w:asciiTheme="minorHAnsi" w:hAnsiTheme="minorHAnsi" w:cstheme="minorHAnsi"/>
           <w:b/>
           <w:bCs/>
           <w:color w:val="000000"/>
-          <w:sz w:val="21"/>
-          <w:szCs w:val="21"/>
         </w:rPr>
         <w:t>Tema do site</w:t>
       </w:r>
@@ -301,18 +249,14 @@
         <w:spacing w:before="0" w:beforeAutospacing="0" w:after="0" w:afterAutospacing="0" w:line="210" w:lineRule="atLeast"/>
         <w:ind w:left="450"/>
         <w:rPr>
-          <w:rFonts w:ascii="Helvetica" w:hAnsi="Helvetica" w:cs="Helvetica"/>
-          <w:color w:val="000000"/>
-          <w:sz w:val="21"/>
-          <w:szCs w:val="21"/>
-        </w:rPr>
-      </w:pPr>
-      <w:r>
-        <w:rPr>
-          <w:rFonts w:ascii="Helvetica" w:hAnsi="Helvetica" w:cs="Helvetica"/>
-          <w:color w:val="000000"/>
-          <w:sz w:val="21"/>
-          <w:szCs w:val="21"/>
+          <w:rFonts w:asciiTheme="minorHAnsi" w:hAnsiTheme="minorHAnsi" w:cstheme="minorHAnsi"/>
+          <w:color w:val="000000"/>
+        </w:rPr>
+      </w:pPr>
+      <w:r>
+        <w:rPr>
+          <w:rFonts w:asciiTheme="minorHAnsi" w:hAnsiTheme="minorHAnsi" w:cstheme="minorHAnsi"/>
+          <w:color w:val="000000"/>
           <w:highlight w:val="green"/>
         </w:rPr>
         <w:t>Fica a critério do estudante. Explicar no documento descritivo.</w:t>
@@ -324,32 +268,26 @@
         <w:spacing w:before="0" w:beforeAutospacing="0" w:after="0" w:afterAutospacing="0" w:line="210" w:lineRule="atLeast"/>
         <w:ind w:left="450"/>
         <w:rPr>
-          <w:rFonts w:ascii="Helvetica" w:hAnsi="Helvetica" w:cs="Helvetica"/>
-          <w:color w:val="000000"/>
-          <w:sz w:val="21"/>
-          <w:szCs w:val="21"/>
-        </w:rPr>
-      </w:pPr>
-    </w:p>
-    <w:p>
-      <w:pPr>
-        <w:pStyle w:val="NormalWeb"/>
-        <w:spacing w:before="0" w:beforeAutospacing="0" w:after="0" w:afterAutospacing="0" w:line="210" w:lineRule="atLeast"/>
-        <w:rPr>
-          <w:rFonts w:ascii="Helvetica" w:hAnsi="Helvetica" w:cs="Helvetica"/>
-          <w:color w:val="000000"/>
-          <w:sz w:val="21"/>
-          <w:szCs w:val="21"/>
-        </w:rPr>
-      </w:pPr>
-      <w:r>
-        <w:rPr>
-          <w:rFonts w:ascii="Helvetica" w:hAnsi="Helvetica" w:cs="Helvetica"/>
+          <w:rFonts w:asciiTheme="minorHAnsi" w:hAnsiTheme="minorHAnsi" w:cstheme="minorHAnsi"/>
+          <w:color w:val="000000"/>
+        </w:rPr>
+      </w:pPr>
+    </w:p>
+    <w:p>
+      <w:pPr>
+        <w:pStyle w:val="NormalWeb"/>
+        <w:spacing w:before="0" w:beforeAutospacing="0" w:after="0" w:afterAutospacing="0" w:line="210" w:lineRule="atLeast"/>
+        <w:rPr>
+          <w:rFonts w:asciiTheme="minorHAnsi" w:hAnsiTheme="minorHAnsi" w:cstheme="minorHAnsi"/>
+          <w:color w:val="000000"/>
+        </w:rPr>
+      </w:pPr>
+      <w:r>
+        <w:rPr>
+          <w:rFonts w:asciiTheme="minorHAnsi" w:hAnsiTheme="minorHAnsi" w:cstheme="minorHAnsi"/>
           <w:b/>
           <w:bCs/>
           <w:color w:val="000000"/>
-          <w:sz w:val="21"/>
-          <w:szCs w:val="21"/>
         </w:rPr>
         <w:t>Compatibilidade</w:t>
       </w:r>
@@ -360,18 +298,14 @@
         <w:spacing w:before="0" w:beforeAutospacing="0" w:after="0" w:afterAutospacing="0" w:line="210" w:lineRule="atLeast"/>
         <w:ind w:left="450"/>
         <w:rPr>
-          <w:rFonts w:ascii="Helvetica" w:hAnsi="Helvetica" w:cs="Helvetica"/>
-          <w:color w:val="000000"/>
-          <w:sz w:val="21"/>
-          <w:szCs w:val="21"/>
-        </w:rPr>
-      </w:pPr>
-      <w:r>
-        <w:rPr>
-          <w:rFonts w:ascii="Helvetica" w:hAnsi="Helvetica" w:cs="Helvetica"/>
-          <w:color w:val="000000"/>
-          <w:sz w:val="21"/>
-          <w:szCs w:val="21"/>
+          <w:rFonts w:asciiTheme="minorHAnsi" w:hAnsiTheme="minorHAnsi" w:cstheme="minorHAnsi"/>
+          <w:color w:val="000000"/>
+        </w:rPr>
+      </w:pPr>
+      <w:r>
+        <w:rPr>
+          <w:rFonts w:asciiTheme="minorHAnsi" w:hAnsiTheme="minorHAnsi" w:cstheme="minorHAnsi"/>
+          <w:color w:val="000000"/>
           <w:highlight w:val="green"/>
         </w:rPr>
         <w:t>O projeto deve ser testado na versão mais recente do Chrome.</w:t>
@@ -383,32 +317,26 @@
         <w:spacing w:before="0" w:beforeAutospacing="0" w:after="0" w:afterAutospacing="0" w:line="210" w:lineRule="atLeast"/>
         <w:ind w:left="450"/>
         <w:rPr>
-          <w:rFonts w:ascii="Helvetica" w:hAnsi="Helvetica" w:cs="Helvetica"/>
-          <w:color w:val="000000"/>
-          <w:sz w:val="21"/>
-          <w:szCs w:val="21"/>
-        </w:rPr>
-      </w:pPr>
-    </w:p>
-    <w:p>
-      <w:pPr>
-        <w:pStyle w:val="NormalWeb"/>
-        <w:spacing w:before="0" w:beforeAutospacing="0" w:after="0" w:afterAutospacing="0" w:line="210" w:lineRule="atLeast"/>
-        <w:rPr>
-          <w:rFonts w:ascii="Helvetica" w:hAnsi="Helvetica" w:cs="Helvetica"/>
-          <w:color w:val="000000"/>
-          <w:sz w:val="21"/>
-          <w:szCs w:val="21"/>
-        </w:rPr>
-      </w:pPr>
-      <w:r>
-        <w:rPr>
-          <w:rFonts w:ascii="Helvetica" w:hAnsi="Helvetica" w:cs="Helvetica"/>
+          <w:rFonts w:asciiTheme="minorHAnsi" w:hAnsiTheme="minorHAnsi" w:cstheme="minorHAnsi"/>
+          <w:color w:val="000000"/>
+        </w:rPr>
+      </w:pPr>
+    </w:p>
+    <w:p>
+      <w:pPr>
+        <w:pStyle w:val="NormalWeb"/>
+        <w:spacing w:before="0" w:beforeAutospacing="0" w:after="0" w:afterAutospacing="0" w:line="210" w:lineRule="atLeast"/>
+        <w:rPr>
+          <w:rFonts w:asciiTheme="minorHAnsi" w:hAnsiTheme="minorHAnsi" w:cstheme="minorHAnsi"/>
+          <w:color w:val="000000"/>
+        </w:rPr>
+      </w:pPr>
+      <w:r>
+        <w:rPr>
+          <w:rFonts w:asciiTheme="minorHAnsi" w:hAnsiTheme="minorHAnsi" w:cstheme="minorHAnsi"/>
           <w:b/>
           <w:bCs/>
           <w:color w:val="000000"/>
-          <w:sz w:val="21"/>
-          <w:szCs w:val="21"/>
         </w:rPr>
         <w:t>Requisitos mínimos</w:t>
       </w:r>
@@ -423,19 +351,15 @@
         <w:spacing w:before="0" w:beforeAutospacing="0" w:after="0" w:afterAutospacing="0" w:line="210" w:lineRule="atLeast"/>
         <w:ind w:left="375"/>
         <w:rPr>
-          <w:rFonts w:ascii="Helvetica" w:hAnsi="Helvetica" w:cs="Helvetica"/>
-          <w:color w:val="000000"/>
-          <w:sz w:val="21"/>
-          <w:szCs w:val="21"/>
+          <w:rFonts w:asciiTheme="minorHAnsi" w:hAnsiTheme="minorHAnsi" w:cstheme="minorHAnsi"/>
+          <w:color w:val="000000"/>
           <w:highlight w:val="green"/>
         </w:rPr>
       </w:pPr>
       <w:r>
         <w:rPr>
-          <w:rFonts w:ascii="Helvetica" w:hAnsi="Helvetica" w:cs="Helvetica"/>
-          <w:color w:val="000000"/>
-          <w:sz w:val="21"/>
-          <w:szCs w:val="21"/>
+          <w:rFonts w:asciiTheme="minorHAnsi" w:hAnsiTheme="minorHAnsi" w:cstheme="minorHAnsi"/>
+          <w:color w:val="000000"/>
           <w:highlight w:val="green"/>
         </w:rPr>
         <w:t>Utilizar preferencialmente o Bootstrap. Caso opte por outro framework, justifique sua escolha apresentando no documento uma breve descrição da ferramenta e um comparativo com o Bootstrap;</w:t>
@@ -451,19 +375,15 @@
         <w:spacing w:before="0" w:beforeAutospacing="0" w:after="0" w:afterAutospacing="0" w:line="210" w:lineRule="atLeast"/>
         <w:ind w:left="375"/>
         <w:rPr>
-          <w:rFonts w:ascii="Helvetica" w:hAnsi="Helvetica" w:cs="Helvetica"/>
-          <w:color w:val="000000"/>
-          <w:sz w:val="21"/>
-          <w:szCs w:val="21"/>
-          <w:highlight w:val="yellow"/>
-        </w:rPr>
-      </w:pPr>
-      <w:r>
-        <w:rPr>
-          <w:rFonts w:ascii="Helvetica" w:hAnsi="Helvetica" w:cs="Helvetica"/>
-          <w:color w:val="000000"/>
-          <w:sz w:val="21"/>
-          <w:szCs w:val="21"/>
+          <w:rFonts w:asciiTheme="minorHAnsi" w:hAnsiTheme="minorHAnsi" w:cstheme="minorHAnsi"/>
+          <w:color w:val="000000"/>
+          <w:highlight w:val="yellow"/>
+        </w:rPr>
+      </w:pPr>
+      <w:r>
+        <w:rPr>
+          <w:rFonts w:asciiTheme="minorHAnsi" w:hAnsiTheme="minorHAnsi" w:cstheme="minorHAnsi"/>
+          <w:color w:val="000000"/>
           <w:highlight w:val="yellow"/>
         </w:rPr>
         <w:t xml:space="preserve">O site deve conter pelo menos </w:t>
@@ -471,10 +391,8 @@
       <w:proofErr w:type="gramStart"/>
       <w:r>
         <w:rPr>
-          <w:rFonts w:ascii="Helvetica" w:hAnsi="Helvetica" w:cs="Helvetica"/>
-          <w:color w:val="000000"/>
-          <w:sz w:val="21"/>
-          <w:szCs w:val="21"/>
+          <w:rFonts w:asciiTheme="minorHAnsi" w:hAnsiTheme="minorHAnsi" w:cstheme="minorHAnsi"/>
+          <w:color w:val="000000"/>
           <w:highlight w:val="yellow"/>
         </w:rPr>
         <w:t>5</w:t>
@@ -482,10 +400,8 @@
       <w:proofErr w:type="gramEnd"/>
       <w:r>
         <w:rPr>
-          <w:rFonts w:ascii="Helvetica" w:hAnsi="Helvetica" w:cs="Helvetica"/>
-          <w:color w:val="000000"/>
-          <w:sz w:val="21"/>
-          <w:szCs w:val="21"/>
+          <w:rFonts w:asciiTheme="minorHAnsi" w:hAnsiTheme="minorHAnsi" w:cstheme="minorHAnsi"/>
+          <w:color w:val="000000"/>
           <w:highlight w:val="yellow"/>
         </w:rPr>
         <w:t xml:space="preserve"> seções principais com conteúdos relacionados ao tema, além de pelo menos 1 formulário;</w:t>
@@ -501,19 +417,15 @@
         <w:spacing w:before="0" w:beforeAutospacing="0" w:after="0" w:afterAutospacing="0" w:line="210" w:lineRule="atLeast"/>
         <w:ind w:left="375"/>
         <w:rPr>
-          <w:rFonts w:ascii="Helvetica" w:hAnsi="Helvetica" w:cs="Helvetica"/>
-          <w:color w:val="000000"/>
-          <w:sz w:val="21"/>
-          <w:szCs w:val="21"/>
-          <w:highlight w:val="yellow"/>
-        </w:rPr>
-      </w:pPr>
-      <w:r>
-        <w:rPr>
-          <w:rFonts w:ascii="Helvetica" w:hAnsi="Helvetica" w:cs="Helvetica"/>
-          <w:color w:val="000000"/>
-          <w:sz w:val="21"/>
-          <w:szCs w:val="21"/>
+          <w:rFonts w:asciiTheme="minorHAnsi" w:hAnsiTheme="minorHAnsi" w:cstheme="minorHAnsi"/>
+          <w:color w:val="000000"/>
+          <w:highlight w:val="yellow"/>
+        </w:rPr>
+      </w:pPr>
+      <w:r>
+        <w:rPr>
+          <w:rFonts w:asciiTheme="minorHAnsi" w:hAnsiTheme="minorHAnsi" w:cstheme="minorHAnsi"/>
+          <w:color w:val="000000"/>
           <w:highlight w:val="yellow"/>
         </w:rPr>
         <w:t xml:space="preserve">O layout deve fazer uso do conceito de grids responsivos, com diferentes layouts para os </w:t>
@@ -521,10 +433,8 @@
       <w:proofErr w:type="gramStart"/>
       <w:r>
         <w:rPr>
-          <w:rFonts w:ascii="Helvetica" w:hAnsi="Helvetica" w:cs="Helvetica"/>
-          <w:color w:val="000000"/>
-          <w:sz w:val="21"/>
-          <w:szCs w:val="21"/>
+          <w:rFonts w:asciiTheme="minorHAnsi" w:hAnsiTheme="minorHAnsi" w:cstheme="minorHAnsi"/>
+          <w:color w:val="000000"/>
           <w:highlight w:val="yellow"/>
         </w:rPr>
         <w:t>4</w:t>
@@ -532,10 +442,8 @@
       <w:proofErr w:type="gramEnd"/>
       <w:r>
         <w:rPr>
-          <w:rFonts w:ascii="Helvetica" w:hAnsi="Helvetica" w:cs="Helvetica"/>
-          <w:color w:val="000000"/>
-          <w:sz w:val="21"/>
-          <w:szCs w:val="21"/>
+          <w:rFonts w:asciiTheme="minorHAnsi" w:hAnsiTheme="minorHAnsi" w:cstheme="minorHAnsi"/>
+          <w:color w:val="000000"/>
           <w:highlight w:val="yellow"/>
         </w:rPr>
         <w:t xml:space="preserve"> tamanhos de tela previstos (</w:t>
@@ -543,10 +451,8 @@
       <w:proofErr w:type="spellStart"/>
       <w:r>
         <w:rPr>
-          <w:rFonts w:ascii="Helvetica" w:hAnsi="Helvetica" w:cs="Helvetica"/>
-          <w:color w:val="000000"/>
-          <w:sz w:val="21"/>
-          <w:szCs w:val="21"/>
+          <w:rFonts w:asciiTheme="minorHAnsi" w:hAnsiTheme="minorHAnsi" w:cstheme="minorHAnsi"/>
+          <w:color w:val="000000"/>
           <w:highlight w:val="yellow"/>
         </w:rPr>
         <w:t>xs</w:t>
@@ -554,10 +460,8 @@
       <w:proofErr w:type="spellEnd"/>
       <w:r>
         <w:rPr>
-          <w:rFonts w:ascii="Helvetica" w:hAnsi="Helvetica" w:cs="Helvetica"/>
-          <w:color w:val="000000"/>
-          <w:sz w:val="21"/>
-          <w:szCs w:val="21"/>
+          <w:rFonts w:asciiTheme="minorHAnsi" w:hAnsiTheme="minorHAnsi" w:cstheme="minorHAnsi"/>
+          <w:color w:val="000000"/>
           <w:highlight w:val="yellow"/>
         </w:rPr>
         <w:t xml:space="preserve">, </w:t>
@@ -565,10 +469,8 @@
       <w:proofErr w:type="spellStart"/>
       <w:r>
         <w:rPr>
-          <w:rFonts w:ascii="Helvetica" w:hAnsi="Helvetica" w:cs="Helvetica"/>
-          <w:color w:val="000000"/>
-          <w:sz w:val="21"/>
-          <w:szCs w:val="21"/>
+          <w:rFonts w:asciiTheme="minorHAnsi" w:hAnsiTheme="minorHAnsi" w:cstheme="minorHAnsi"/>
+          <w:color w:val="000000"/>
           <w:highlight w:val="yellow"/>
         </w:rPr>
         <w:t>sm</w:t>
@@ -576,10 +478,8 @@
       <w:proofErr w:type="spellEnd"/>
       <w:r>
         <w:rPr>
-          <w:rFonts w:ascii="Helvetica" w:hAnsi="Helvetica" w:cs="Helvetica"/>
-          <w:color w:val="000000"/>
-          <w:sz w:val="21"/>
-          <w:szCs w:val="21"/>
+          <w:rFonts w:asciiTheme="minorHAnsi" w:hAnsiTheme="minorHAnsi" w:cstheme="minorHAnsi"/>
+          <w:color w:val="000000"/>
           <w:highlight w:val="yellow"/>
         </w:rPr>
         <w:t xml:space="preserve">, </w:t>
@@ -587,10 +487,8 @@
       <w:proofErr w:type="spellStart"/>
       <w:r>
         <w:rPr>
-          <w:rFonts w:ascii="Helvetica" w:hAnsi="Helvetica" w:cs="Helvetica"/>
-          <w:color w:val="000000"/>
-          <w:sz w:val="21"/>
-          <w:szCs w:val="21"/>
+          <w:rFonts w:asciiTheme="minorHAnsi" w:hAnsiTheme="minorHAnsi" w:cstheme="minorHAnsi"/>
+          <w:color w:val="000000"/>
           <w:highlight w:val="yellow"/>
         </w:rPr>
         <w:t>md</w:t>
@@ -598,10 +496,8 @@
       <w:proofErr w:type="spellEnd"/>
       <w:r>
         <w:rPr>
-          <w:rFonts w:ascii="Helvetica" w:hAnsi="Helvetica" w:cs="Helvetica"/>
-          <w:color w:val="000000"/>
-          <w:sz w:val="21"/>
-          <w:szCs w:val="21"/>
+          <w:rFonts w:asciiTheme="minorHAnsi" w:hAnsiTheme="minorHAnsi" w:cstheme="minorHAnsi"/>
+          <w:color w:val="000000"/>
           <w:highlight w:val="yellow"/>
         </w:rPr>
         <w:t xml:space="preserve"> e </w:t>
@@ -609,10 +505,8 @@
       <w:proofErr w:type="spellStart"/>
       <w:r>
         <w:rPr>
-          <w:rFonts w:ascii="Helvetica" w:hAnsi="Helvetica" w:cs="Helvetica"/>
-          <w:color w:val="000000"/>
-          <w:sz w:val="21"/>
-          <w:szCs w:val="21"/>
+          <w:rFonts w:asciiTheme="minorHAnsi" w:hAnsiTheme="minorHAnsi" w:cstheme="minorHAnsi"/>
+          <w:color w:val="000000"/>
           <w:highlight w:val="yellow"/>
         </w:rPr>
         <w:t>lg</w:t>
@@ -620,10 +514,8 @@
       <w:proofErr w:type="spellEnd"/>
       <w:r>
         <w:rPr>
-          <w:rFonts w:ascii="Helvetica" w:hAnsi="Helvetica" w:cs="Helvetica"/>
-          <w:color w:val="000000"/>
-          <w:sz w:val="21"/>
-          <w:szCs w:val="21"/>
+          <w:rFonts w:asciiTheme="minorHAnsi" w:hAnsiTheme="minorHAnsi" w:cstheme="minorHAnsi"/>
+          <w:color w:val="000000"/>
           <w:highlight w:val="yellow"/>
         </w:rPr>
         <w:t>). No documento descritivo do projeto, inclua imagens dos</w:t>
@@ -631,10 +523,8 @@
       <w:r>
         <w:rPr>
           <w:rStyle w:val="apple-converted-space"/>
-          <w:rFonts w:ascii="Helvetica" w:hAnsi="Helvetica" w:cs="Helvetica"/>
-          <w:color w:val="000000"/>
-          <w:sz w:val="21"/>
-          <w:szCs w:val="21"/>
+          <w:rFonts w:asciiTheme="minorHAnsi" w:hAnsiTheme="minorHAnsi" w:cstheme="minorHAnsi"/>
+          <w:color w:val="000000"/>
           <w:highlight w:val="yellow"/>
         </w:rPr>
         <w:t> </w:t>
@@ -642,12 +532,10 @@
       <w:proofErr w:type="spellStart"/>
       <w:r>
         <w:rPr>
-          <w:rFonts w:ascii="Helvetica" w:hAnsi="Helvetica" w:cs="Helvetica"/>
+          <w:rFonts w:asciiTheme="minorHAnsi" w:hAnsiTheme="minorHAnsi" w:cstheme="minorHAnsi"/>
           <w:i/>
           <w:iCs/>
           <w:color w:val="000000"/>
-          <w:sz w:val="21"/>
-          <w:szCs w:val="21"/>
           <w:highlight w:val="yellow"/>
         </w:rPr>
         <w:t>wireframes</w:t>
@@ -656,20 +544,16 @@
       <w:r>
         <w:rPr>
           <w:rStyle w:val="apple-converted-space"/>
-          <w:rFonts w:ascii="Helvetica" w:hAnsi="Helvetica" w:cs="Helvetica"/>
-          <w:color w:val="000000"/>
-          <w:sz w:val="21"/>
-          <w:szCs w:val="21"/>
+          <w:rFonts w:asciiTheme="minorHAnsi" w:hAnsiTheme="minorHAnsi" w:cstheme="minorHAnsi"/>
+          <w:color w:val="000000"/>
           <w:highlight w:val="yellow"/>
         </w:rPr>
         <w:t> </w:t>
       </w:r>
       <w:r>
         <w:rPr>
-          <w:rFonts w:ascii="Helvetica" w:hAnsi="Helvetica" w:cs="Helvetica"/>
-          <w:color w:val="000000"/>
-          <w:sz w:val="21"/>
-          <w:szCs w:val="21"/>
+          <w:rFonts w:asciiTheme="minorHAnsi" w:hAnsiTheme="minorHAnsi" w:cstheme="minorHAnsi"/>
+          <w:color w:val="000000"/>
           <w:highlight w:val="yellow"/>
         </w:rPr>
         <w:t>dos layouts previstos;</w:t>
@@ -685,19 +569,15 @@
         <w:spacing w:before="0" w:beforeAutospacing="0" w:after="0" w:afterAutospacing="0" w:line="210" w:lineRule="atLeast"/>
         <w:ind w:left="375"/>
         <w:rPr>
-          <w:rFonts w:ascii="Helvetica" w:hAnsi="Helvetica" w:cs="Helvetica"/>
-          <w:color w:val="000000"/>
-          <w:sz w:val="21"/>
-          <w:szCs w:val="21"/>
-          <w:highlight w:val="yellow"/>
-        </w:rPr>
-      </w:pPr>
-      <w:r>
-        <w:rPr>
-          <w:rFonts w:ascii="Helvetica" w:hAnsi="Helvetica" w:cs="Helvetica"/>
-          <w:color w:val="000000"/>
-          <w:sz w:val="21"/>
-          <w:szCs w:val="21"/>
+          <w:rFonts w:asciiTheme="minorHAnsi" w:hAnsiTheme="minorHAnsi" w:cstheme="minorHAnsi"/>
+          <w:color w:val="000000"/>
+          <w:highlight w:val="yellow"/>
+        </w:rPr>
+      </w:pPr>
+      <w:r>
+        <w:rPr>
+          <w:rFonts w:asciiTheme="minorHAnsi" w:hAnsiTheme="minorHAnsi" w:cstheme="minorHAnsi"/>
+          <w:color w:val="000000"/>
           <w:highlight w:val="yellow"/>
         </w:rPr>
         <w:t xml:space="preserve">O projeto deve conter pelo menos </w:t>
@@ -705,10 +585,8 @@
       <w:proofErr w:type="gramStart"/>
       <w:r>
         <w:rPr>
-          <w:rFonts w:ascii="Helvetica" w:hAnsi="Helvetica" w:cs="Helvetica"/>
-          <w:color w:val="000000"/>
-          <w:sz w:val="21"/>
-          <w:szCs w:val="21"/>
+          <w:rFonts w:asciiTheme="minorHAnsi" w:hAnsiTheme="minorHAnsi" w:cstheme="minorHAnsi"/>
+          <w:color w:val="000000"/>
           <w:highlight w:val="yellow"/>
         </w:rPr>
         <w:t>5</w:t>
@@ -716,10 +594,8 @@
       <w:proofErr w:type="gramEnd"/>
       <w:r>
         <w:rPr>
-          <w:rFonts w:ascii="Helvetica" w:hAnsi="Helvetica" w:cs="Helvetica"/>
-          <w:color w:val="000000"/>
-          <w:sz w:val="21"/>
-          <w:szCs w:val="21"/>
+          <w:rFonts w:asciiTheme="minorHAnsi" w:hAnsiTheme="minorHAnsi" w:cstheme="minorHAnsi"/>
+          <w:color w:val="000000"/>
           <w:highlight w:val="yellow"/>
         </w:rPr>
         <w:t xml:space="preserve"> dos componentes do Bootstrap listados no link</w:t>
@@ -727,10 +603,8 @@
       <w:r>
         <w:rPr>
           <w:rStyle w:val="apple-converted-space"/>
-          <w:rFonts w:ascii="Helvetica" w:hAnsi="Helvetica" w:cs="Helvetica"/>
-          <w:color w:val="000000"/>
-          <w:sz w:val="21"/>
-          <w:szCs w:val="21"/>
+          <w:rFonts w:asciiTheme="minorHAnsi" w:hAnsiTheme="minorHAnsi" w:cstheme="minorHAnsi"/>
+          <w:color w:val="000000"/>
           <w:highlight w:val="yellow"/>
         </w:rPr>
         <w:t> </w:t>
@@ -739,10 +613,8 @@
         <w:r>
           <w:rPr>
             <w:rStyle w:val="Hyperlink"/>
-            <w:rFonts w:ascii="Helvetica" w:hAnsi="Helvetica" w:cs="Helvetica"/>
+            <w:rFonts w:asciiTheme="minorHAnsi" w:hAnsiTheme="minorHAnsi" w:cstheme="minorHAnsi"/>
             <w:color w:val="009900"/>
-            <w:sz w:val="21"/>
-            <w:szCs w:val="21"/>
             <w:highlight w:val="yellow"/>
             <w:u w:val="none"/>
           </w:rPr>
@@ -752,20 +624,16 @@
       <w:r>
         <w:rPr>
           <w:rStyle w:val="apple-converted-space"/>
-          <w:rFonts w:ascii="Helvetica" w:hAnsi="Helvetica" w:cs="Helvetica"/>
-          <w:color w:val="000000"/>
-          <w:sz w:val="21"/>
-          <w:szCs w:val="21"/>
+          <w:rFonts w:asciiTheme="minorHAnsi" w:hAnsiTheme="minorHAnsi" w:cstheme="minorHAnsi"/>
+          <w:color w:val="000000"/>
           <w:highlight w:val="yellow"/>
         </w:rPr>
         <w:t> </w:t>
       </w:r>
       <w:r>
         <w:rPr>
-          <w:rFonts w:ascii="Helvetica" w:hAnsi="Helvetica" w:cs="Helvetica"/>
-          <w:color w:val="000000"/>
-          <w:sz w:val="21"/>
-          <w:szCs w:val="21"/>
+          <w:rFonts w:asciiTheme="minorHAnsi" w:hAnsiTheme="minorHAnsi" w:cstheme="minorHAnsi"/>
+          <w:color w:val="000000"/>
           <w:highlight w:val="yellow"/>
         </w:rPr>
         <w:t xml:space="preserve">e pelo menos 5 recursos </w:t>
@@ -773,10 +641,8 @@
       <w:proofErr w:type="spellStart"/>
       <w:r>
         <w:rPr>
-          <w:rFonts w:ascii="Helvetica" w:hAnsi="Helvetica" w:cs="Helvetica"/>
-          <w:color w:val="000000"/>
-          <w:sz w:val="21"/>
-          <w:szCs w:val="21"/>
+          <w:rFonts w:asciiTheme="minorHAnsi" w:hAnsiTheme="minorHAnsi" w:cstheme="minorHAnsi"/>
+          <w:color w:val="000000"/>
           <w:highlight w:val="yellow"/>
         </w:rPr>
         <w:t>Javascript</w:t>
@@ -784,10 +650,8 @@
       <w:proofErr w:type="spellEnd"/>
       <w:r>
         <w:rPr>
-          <w:rFonts w:ascii="Helvetica" w:hAnsi="Helvetica" w:cs="Helvetica"/>
-          <w:color w:val="000000"/>
-          <w:sz w:val="21"/>
-          <w:szCs w:val="21"/>
+          <w:rFonts w:asciiTheme="minorHAnsi" w:hAnsiTheme="minorHAnsi" w:cstheme="minorHAnsi"/>
+          <w:color w:val="000000"/>
           <w:highlight w:val="yellow"/>
         </w:rPr>
         <w:t xml:space="preserve"> do Bootstrap listados no link</w:t>
@@ -795,10 +659,8 @@
       <w:r>
         <w:rPr>
           <w:rStyle w:val="apple-converted-space"/>
-          <w:rFonts w:ascii="Helvetica" w:hAnsi="Helvetica" w:cs="Helvetica"/>
-          <w:color w:val="000000"/>
-          <w:sz w:val="21"/>
-          <w:szCs w:val="21"/>
+          <w:rFonts w:asciiTheme="minorHAnsi" w:hAnsiTheme="minorHAnsi" w:cstheme="minorHAnsi"/>
+          <w:color w:val="000000"/>
           <w:highlight w:val="yellow"/>
         </w:rPr>
         <w:t> </w:t>
@@ -807,10 +669,8 @@
         <w:r>
           <w:rPr>
             <w:rStyle w:val="Hyperlink"/>
-            <w:rFonts w:ascii="Helvetica" w:hAnsi="Helvetica" w:cs="Helvetica"/>
+            <w:rFonts w:asciiTheme="minorHAnsi" w:hAnsiTheme="minorHAnsi" w:cstheme="minorHAnsi"/>
             <w:color w:val="009900"/>
-            <w:sz w:val="21"/>
-            <w:szCs w:val="21"/>
             <w:highlight w:val="yellow"/>
             <w:u w:val="none"/>
           </w:rPr>
@@ -820,20 +680,16 @@
       <w:r>
         <w:rPr>
           <w:rStyle w:val="apple-converted-space"/>
-          <w:rFonts w:ascii="Helvetica" w:hAnsi="Helvetica" w:cs="Helvetica"/>
-          <w:color w:val="000000"/>
-          <w:sz w:val="21"/>
-          <w:szCs w:val="21"/>
+          <w:rFonts w:asciiTheme="minorHAnsi" w:hAnsiTheme="minorHAnsi" w:cstheme="minorHAnsi"/>
+          <w:color w:val="000000"/>
           <w:highlight w:val="yellow"/>
         </w:rPr>
         <w:t> </w:t>
       </w:r>
       <w:r>
         <w:rPr>
-          <w:rFonts w:ascii="Helvetica" w:hAnsi="Helvetica" w:cs="Helvetica"/>
-          <w:color w:val="000000"/>
-          <w:sz w:val="21"/>
-          <w:szCs w:val="21"/>
+          <w:rFonts w:asciiTheme="minorHAnsi" w:hAnsiTheme="minorHAnsi" w:cstheme="minorHAnsi"/>
+          <w:color w:val="000000"/>
           <w:highlight w:val="yellow"/>
         </w:rPr>
         <w:t>(ou equivalentes, caso opte por outro framework). Descrever no documento quais e como os componentes foram utilizados;</w:t>
@@ -849,19 +705,15 @@
         <w:spacing w:before="0" w:beforeAutospacing="0" w:after="0" w:afterAutospacing="0" w:line="210" w:lineRule="atLeast"/>
         <w:ind w:left="375"/>
         <w:rPr>
-          <w:rFonts w:ascii="Helvetica" w:hAnsi="Helvetica" w:cs="Helvetica"/>
-          <w:color w:val="000000"/>
-          <w:sz w:val="21"/>
-          <w:szCs w:val="21"/>
-          <w:highlight w:val="yellow"/>
-        </w:rPr>
-      </w:pPr>
-      <w:r>
-        <w:rPr>
-          <w:rFonts w:ascii="Helvetica" w:hAnsi="Helvetica" w:cs="Helvetica"/>
-          <w:color w:val="000000"/>
-          <w:sz w:val="21"/>
-          <w:szCs w:val="21"/>
+          <w:rFonts w:asciiTheme="minorHAnsi" w:hAnsiTheme="minorHAnsi" w:cstheme="minorHAnsi"/>
+          <w:color w:val="000000"/>
+          <w:highlight w:val="yellow"/>
+        </w:rPr>
+      </w:pPr>
+      <w:r>
+        <w:rPr>
+          <w:rFonts w:asciiTheme="minorHAnsi" w:hAnsiTheme="minorHAnsi" w:cstheme="minorHAnsi"/>
+          <w:color w:val="000000"/>
           <w:highlight w:val="yellow"/>
         </w:rPr>
         <w:t>Deve conter imagens e/ou outras mídias com comportamento responsivo e que não apareçam na impressão da(s) respectiva(s) página(s);</w:t>
@@ -877,19 +729,15 @@
         <w:spacing w:before="0" w:beforeAutospacing="0" w:after="0" w:afterAutospacing="0" w:line="210" w:lineRule="atLeast"/>
         <w:ind w:left="375"/>
         <w:rPr>
-          <w:rFonts w:ascii="Helvetica" w:hAnsi="Helvetica" w:cs="Helvetica"/>
-          <w:color w:val="000000"/>
-          <w:sz w:val="21"/>
-          <w:szCs w:val="21"/>
-          <w:highlight w:val="yellow"/>
-        </w:rPr>
-      </w:pPr>
-      <w:r>
-        <w:rPr>
-          <w:rFonts w:ascii="Helvetica" w:hAnsi="Helvetica" w:cs="Helvetica"/>
-          <w:color w:val="000000"/>
-          <w:sz w:val="21"/>
-          <w:szCs w:val="21"/>
+          <w:rFonts w:asciiTheme="minorHAnsi" w:hAnsiTheme="minorHAnsi" w:cstheme="minorHAnsi"/>
+          <w:color w:val="000000"/>
+          <w:highlight w:val="yellow"/>
+        </w:rPr>
+      </w:pPr>
+      <w:r>
+        <w:rPr>
+          <w:rFonts w:asciiTheme="minorHAnsi" w:hAnsiTheme="minorHAnsi" w:cstheme="minorHAnsi"/>
+          <w:color w:val="000000"/>
           <w:highlight w:val="yellow"/>
         </w:rPr>
         <w:t>Deve conter um formulário com as respectivas validações, que utilize</w:t>
@@ -897,10 +745,8 @@
       <w:r>
         <w:rPr>
           <w:rStyle w:val="apple-converted-space"/>
-          <w:rFonts w:ascii="Helvetica" w:hAnsi="Helvetica" w:cs="Helvetica"/>
-          <w:color w:val="000000"/>
-          <w:sz w:val="21"/>
-          <w:szCs w:val="21"/>
+          <w:rFonts w:asciiTheme="minorHAnsi" w:hAnsiTheme="minorHAnsi" w:cstheme="minorHAnsi"/>
+          <w:color w:val="000000"/>
           <w:highlight w:val="yellow"/>
         </w:rPr>
         <w:t> </w:t>
@@ -908,12 +754,10 @@
       <w:proofErr w:type="spellStart"/>
       <w:r>
         <w:rPr>
-          <w:rFonts w:ascii="Helvetica" w:hAnsi="Helvetica" w:cs="Helvetica"/>
+          <w:rFonts w:asciiTheme="minorHAnsi" w:hAnsiTheme="minorHAnsi" w:cstheme="minorHAnsi"/>
           <w:i/>
           <w:iCs/>
           <w:color w:val="000000"/>
-          <w:sz w:val="21"/>
-          <w:szCs w:val="21"/>
           <w:highlight w:val="yellow"/>
         </w:rPr>
         <w:t>placeholders</w:t>
@@ -922,20 +766,16 @@
       <w:r>
         <w:rPr>
           <w:rStyle w:val="apple-converted-space"/>
-          <w:rFonts w:ascii="Helvetica" w:hAnsi="Helvetica" w:cs="Helvetica"/>
-          <w:color w:val="000000"/>
-          <w:sz w:val="21"/>
-          <w:szCs w:val="21"/>
+          <w:rFonts w:asciiTheme="minorHAnsi" w:hAnsiTheme="minorHAnsi" w:cstheme="minorHAnsi"/>
+          <w:color w:val="000000"/>
           <w:highlight w:val="yellow"/>
         </w:rPr>
         <w:t> </w:t>
       </w:r>
       <w:r>
         <w:rPr>
-          <w:rFonts w:ascii="Helvetica" w:hAnsi="Helvetica" w:cs="Helvetica"/>
-          <w:color w:val="000000"/>
-          <w:sz w:val="21"/>
-          <w:szCs w:val="21"/>
+          <w:rFonts w:asciiTheme="minorHAnsi" w:hAnsiTheme="minorHAnsi" w:cstheme="minorHAnsi"/>
+          <w:color w:val="000000"/>
           <w:highlight w:val="yellow"/>
         </w:rPr>
         <w:t xml:space="preserve">sempre que possível e cujos </w:t>
@@ -943,10 +783,8 @@
       <w:proofErr w:type="spellStart"/>
       <w:r>
         <w:rPr>
-          <w:rFonts w:ascii="Helvetica" w:hAnsi="Helvetica" w:cs="Helvetica"/>
-          <w:color w:val="000000"/>
-          <w:sz w:val="21"/>
-          <w:szCs w:val="21"/>
+          <w:rFonts w:asciiTheme="minorHAnsi" w:hAnsiTheme="minorHAnsi" w:cstheme="minorHAnsi"/>
+          <w:color w:val="000000"/>
           <w:highlight w:val="yellow"/>
         </w:rPr>
         <w:t>labels</w:t>
@@ -954,10 +792,8 @@
       <w:proofErr w:type="spellEnd"/>
       <w:r>
         <w:rPr>
-          <w:rFonts w:ascii="Helvetica" w:hAnsi="Helvetica" w:cs="Helvetica"/>
-          <w:color w:val="000000"/>
-          <w:sz w:val="21"/>
-          <w:szCs w:val="21"/>
+          <w:rFonts w:asciiTheme="minorHAnsi" w:hAnsiTheme="minorHAnsi" w:cstheme="minorHAnsi"/>
+          <w:color w:val="000000"/>
           <w:highlight w:val="yellow"/>
         </w:rPr>
         <w:t>, nestes campos, sejam visíveis somente para leitores de tela;</w:t>
@@ -973,18 +809,14 @@
         <w:spacing w:before="0" w:beforeAutospacing="0" w:after="0" w:afterAutospacing="0" w:line="210" w:lineRule="atLeast"/>
         <w:ind w:left="375"/>
         <w:rPr>
-          <w:rFonts w:ascii="Helvetica" w:hAnsi="Helvetica" w:cs="Helvetica"/>
-          <w:color w:val="000000"/>
-          <w:sz w:val="21"/>
-          <w:szCs w:val="21"/>
-        </w:rPr>
-      </w:pPr>
-      <w:r>
-        <w:rPr>
-          <w:rFonts w:ascii="Helvetica" w:hAnsi="Helvetica" w:cs="Helvetica"/>
-          <w:color w:val="000000"/>
-          <w:sz w:val="21"/>
-          <w:szCs w:val="21"/>
+          <w:rFonts w:asciiTheme="minorHAnsi" w:hAnsiTheme="minorHAnsi" w:cstheme="minorHAnsi"/>
+          <w:color w:val="000000"/>
+        </w:rPr>
+      </w:pPr>
+      <w:r>
+        <w:rPr>
+          <w:rFonts w:asciiTheme="minorHAnsi" w:hAnsiTheme="minorHAnsi" w:cstheme="minorHAnsi"/>
+          <w:color w:val="000000"/>
         </w:rPr>
         <w:t>Deve empregar os recursos de acessibilidade que serão vistos em aula;</w:t>
       </w:r>
@@ -999,17 +831,13 @@
         <w:spacing w:before="0" w:beforeAutospacing="0" w:after="0" w:afterAutospacing="0" w:line="210" w:lineRule="atLeast"/>
         <w:ind w:left="375"/>
         <w:rPr>
-          <w:rFonts w:ascii="Helvetica" w:hAnsi="Helvetica" w:cs="Helvetica"/>
-          <w:sz w:val="21"/>
-          <w:szCs w:val="21"/>
+          <w:rFonts w:asciiTheme="minorHAnsi" w:hAnsiTheme="minorHAnsi" w:cstheme="minorHAnsi"/>
           <w:highlight w:val="green"/>
         </w:rPr>
       </w:pPr>
       <w:r>
         <w:rPr>
-          <w:rFonts w:ascii="Helvetica" w:hAnsi="Helvetica" w:cs="Helvetica"/>
-          <w:sz w:val="21"/>
-          <w:szCs w:val="21"/>
+          <w:rFonts w:asciiTheme="minorHAnsi" w:hAnsiTheme="minorHAnsi" w:cstheme="minorHAnsi"/>
           <w:highlight w:val="green"/>
         </w:rPr>
         <w:t>Utilizar comentários no código para identificar as principais áreas/seções e componentes inseridos;</w:t>
@@ -1018,84 +846,131 @@
     <w:p>
       <w:pPr>
         <w:pStyle w:val="NormalWeb"/>
-        <w:spacing w:before="0" w:beforeAutospacing="0" w:after="0" w:afterAutospacing="0" w:line="210" w:lineRule="atLeast"/>
-        <w:rPr>
-          <w:rFonts w:ascii="Helvetica" w:hAnsi="Helvetica" w:cs="Helvetica"/>
-          <w:sz w:val="21"/>
-          <w:szCs w:val="21"/>
-          <w:highlight w:val="green"/>
-        </w:rPr>
-      </w:pPr>
-    </w:p>
-    <w:p>
-      <w:pPr>
-        <w:pStyle w:val="NormalWeb"/>
-        <w:spacing w:before="0" w:beforeAutospacing="0" w:after="0" w:afterAutospacing="0" w:line="210" w:lineRule="atLeast"/>
-        <w:rPr>
-          <w:rFonts w:ascii="Helvetica" w:hAnsi="Helvetica" w:cs="Helvetica"/>
-          <w:sz w:val="21"/>
-          <w:szCs w:val="21"/>
-          <w:highlight w:val="green"/>
-        </w:rPr>
-      </w:pPr>
-      <w:r>
-        <w:rPr>
-          <w:rFonts w:ascii="Helvetica" w:hAnsi="Helvetica" w:cs="Helvetica"/>
-          <w:sz w:val="21"/>
-          <w:szCs w:val="21"/>
-          <w:highlight w:val="green"/>
-        </w:rPr>
-        <w:t>Já atendido</w:t>
-      </w:r>
-    </w:p>
-    <w:p>
-      <w:pPr>
-        <w:pStyle w:val="NormalWeb"/>
-        <w:spacing w:before="0" w:beforeAutospacing="0" w:after="0" w:afterAutospacing="0" w:line="210" w:lineRule="atLeast"/>
-        <w:rPr>
-          <w:rFonts w:ascii="Helvetica" w:hAnsi="Helvetica" w:cs="Helvetica"/>
-          <w:sz w:val="21"/>
-          <w:szCs w:val="21"/>
-          <w:highlight w:val="yellow"/>
-        </w:rPr>
-      </w:pPr>
-      <w:r>
-        <w:rPr>
-          <w:rFonts w:ascii="Helvetica" w:hAnsi="Helvetica" w:cs="Helvetica"/>
-          <w:sz w:val="21"/>
-          <w:szCs w:val="21"/>
-          <w:highlight w:val="yellow"/>
-        </w:rPr>
-        <w:t xml:space="preserve">Parcialmente atendido: </w:t>
-      </w:r>
-      <w:r>
-        <w:rPr>
-          <w:rFonts w:ascii="Helvetica" w:hAnsi="Helvetica" w:cs="Helvetica"/>
-          <w:sz w:val="21"/>
-          <w:szCs w:val="21"/>
-          <w:highlight w:val="yellow"/>
-        </w:rPr>
-        <w:t xml:space="preserve">só </w:t>
-      </w:r>
+        <w:numPr>
+          <w:ilvl w:val="0"/>
+          <w:numId w:val="1"/>
+        </w:numPr>
+        <w:spacing w:before="0" w:beforeAutospacing="0" w:after="0" w:afterAutospacing="0" w:line="210" w:lineRule="atLeast"/>
+        <w:ind w:left="375"/>
+        <w:rPr>
+          <w:rFonts w:asciiTheme="minorHAnsi" w:hAnsiTheme="minorHAnsi" w:cstheme="minorHAnsi"/>
+          <w:highlight w:val="yellow"/>
+        </w:rPr>
+      </w:pPr>
       <w:bookmarkStart w:id="0" w:name="_GoBack"/>
       <w:bookmarkEnd w:id="0"/>
       <w:r>
         <w:rPr>
-          <w:rFonts w:ascii="Helvetica" w:hAnsi="Helvetica" w:cs="Helvetica"/>
-          <w:sz w:val="21"/>
-          <w:szCs w:val="21"/>
-          <w:highlight w:val="yellow"/>
-        </w:rPr>
-        <w:t>falta i</w:t>
-      </w:r>
-      <w:r>
-        <w:rPr>
-          <w:rFonts w:ascii="Helvetica" w:hAnsi="Helvetica" w:cs="Helvetica"/>
-          <w:sz w:val="21"/>
-          <w:szCs w:val="21"/>
-          <w:highlight w:val="yellow"/>
-        </w:rPr>
-        <w:t>nserir no relatório</w:t>
+          <w:rFonts w:asciiTheme="minorHAnsi" w:hAnsiTheme="minorHAnsi" w:cstheme="minorHAnsi"/>
+          <w:highlight w:val="yellow"/>
+        </w:rPr>
+        <w:t xml:space="preserve">O uso de </w:t>
+      </w:r>
+      <w:proofErr w:type="spellStart"/>
+      <w:r>
+        <w:rPr>
+          <w:rFonts w:asciiTheme="minorHAnsi" w:hAnsiTheme="minorHAnsi" w:cstheme="minorHAnsi"/>
+          <w:highlight w:val="yellow"/>
+        </w:rPr>
+        <w:t>back-end</w:t>
+      </w:r>
+      <w:proofErr w:type="spellEnd"/>
+      <w:r>
+        <w:rPr>
+          <w:rFonts w:asciiTheme="minorHAnsi" w:hAnsiTheme="minorHAnsi" w:cstheme="minorHAnsi"/>
+          <w:highlight w:val="yellow"/>
+        </w:rPr>
+        <w:t xml:space="preserve"> com banco de dados, neste momento, é opcional. Caso opte por sua utilização, não </w:t>
+      </w:r>
+      <w:proofErr w:type="gramStart"/>
+      <w:r>
+        <w:rPr>
+          <w:rFonts w:asciiTheme="minorHAnsi" w:hAnsiTheme="minorHAnsi" w:cstheme="minorHAnsi"/>
+          <w:highlight w:val="yellow"/>
+        </w:rPr>
+        <w:t>esquecer de</w:t>
+      </w:r>
+      <w:proofErr w:type="gramEnd"/>
+      <w:r>
+        <w:rPr>
+          <w:rFonts w:asciiTheme="minorHAnsi" w:hAnsiTheme="minorHAnsi" w:cstheme="minorHAnsi"/>
+          <w:highlight w:val="yellow"/>
+        </w:rPr>
+        <w:t xml:space="preserve"> fornecer também os respectivos arquivos para criação do banco de dados e descrever no documento a forma de instalação (especialmente se utilizar algum framework </w:t>
+      </w:r>
+      <w:proofErr w:type="spellStart"/>
+      <w:r>
+        <w:rPr>
+          <w:rFonts w:asciiTheme="minorHAnsi" w:hAnsiTheme="minorHAnsi" w:cstheme="minorHAnsi"/>
+          <w:highlight w:val="yellow"/>
+        </w:rPr>
+        <w:t>back-end</w:t>
+      </w:r>
+      <w:proofErr w:type="spellEnd"/>
+      <w:r>
+        <w:rPr>
+          <w:rFonts w:asciiTheme="minorHAnsi" w:hAnsiTheme="minorHAnsi" w:cstheme="minorHAnsi"/>
+          <w:highlight w:val="yellow"/>
+        </w:rPr>
+        <w:t>).</w:t>
+      </w:r>
+    </w:p>
+    <w:p>
+      <w:pPr>
+        <w:pStyle w:val="NormalWeb"/>
+        <w:spacing w:before="0" w:beforeAutospacing="0" w:after="0" w:afterAutospacing="0" w:line="210" w:lineRule="atLeast"/>
+        <w:rPr>
+          <w:rFonts w:asciiTheme="minorHAnsi" w:hAnsiTheme="minorHAnsi" w:cstheme="minorHAnsi"/>
+          <w:highlight w:val="green"/>
+        </w:rPr>
+      </w:pPr>
+    </w:p>
+    <w:p>
+      <w:pPr>
+        <w:pStyle w:val="NormalWeb"/>
+        <w:spacing w:before="0" w:beforeAutospacing="0" w:after="0" w:afterAutospacing="0" w:line="210" w:lineRule="atLeast"/>
+        <w:rPr>
+          <w:rFonts w:asciiTheme="minorHAnsi" w:hAnsiTheme="minorHAnsi" w:cstheme="minorHAnsi"/>
+          <w:highlight w:val="green"/>
+        </w:rPr>
+      </w:pPr>
+      <w:r>
+        <w:rPr>
+          <w:rFonts w:asciiTheme="minorHAnsi" w:hAnsiTheme="minorHAnsi" w:cstheme="minorHAnsi"/>
+          <w:highlight w:val="green"/>
+        </w:rPr>
+        <w:t>Já atendido</w:t>
+      </w:r>
+    </w:p>
+    <w:p>
+      <w:pPr>
+        <w:pStyle w:val="NormalWeb"/>
+        <w:spacing w:before="0" w:beforeAutospacing="0" w:after="0" w:afterAutospacing="0" w:line="210" w:lineRule="atLeast"/>
+        <w:rPr>
+          <w:rFonts w:asciiTheme="minorHAnsi" w:hAnsiTheme="minorHAnsi" w:cstheme="minorHAnsi"/>
+          <w:highlight w:val="yellow"/>
+        </w:rPr>
+      </w:pPr>
+      <w:r>
+        <w:rPr>
+          <w:rFonts w:asciiTheme="minorHAnsi" w:hAnsiTheme="minorHAnsi" w:cstheme="minorHAnsi"/>
+          <w:highlight w:val="yellow"/>
+        </w:rPr>
+        <w:t xml:space="preserve">Parcialmente atendido: </w:t>
+      </w:r>
+      <w:r>
+        <w:rPr>
+          <w:rFonts w:asciiTheme="minorHAnsi" w:hAnsiTheme="minorHAnsi" w:cstheme="minorHAnsi"/>
+          <w:highlight w:val="yellow"/>
+        </w:rPr>
+        <w:t xml:space="preserve">só </w:t>
+      </w:r>
+      <w:r>
+        <w:rPr>
+          <w:rFonts w:asciiTheme="minorHAnsi" w:hAnsiTheme="minorHAnsi" w:cstheme="minorHAnsi"/>
+          <w:highlight w:val="yellow"/>
+        </w:rPr>
+        <w:t>falta inserir no relatório</w:t>
       </w:r>
     </w:p>
     <w:sectPr>

</xml_diff>

<commit_message>
Changed the min-width for image transitions. Started accessibility "features".
</commit_message>
<xml_diff>
--- a/Documentação/Descrição Projeto 1.docx
+++ b/Documentação/Descrição Projeto 1.docx
@@ -422,8 +422,6 @@
           <w:highlight w:val="green"/>
         </w:rPr>
       </w:pPr>
-      <w:bookmarkStart w:id="0" w:name="_GoBack"/>
-      <w:bookmarkEnd w:id="0"/>
       <w:r>
         <w:rPr>
           <w:rFonts w:asciiTheme="minorHAnsi" w:hAnsiTheme="minorHAnsi" w:cstheme="minorHAnsi"/>
@@ -573,14 +571,14 @@
         <w:rPr>
           <w:rFonts w:asciiTheme="minorHAnsi" w:hAnsiTheme="minorHAnsi" w:cstheme="minorHAnsi"/>
           <w:color w:val="000000"/>
-          <w:highlight w:val="yellow"/>
-        </w:rPr>
-      </w:pPr>
-      <w:r>
-        <w:rPr>
-          <w:rFonts w:asciiTheme="minorHAnsi" w:hAnsiTheme="minorHAnsi" w:cstheme="minorHAnsi"/>
-          <w:color w:val="000000"/>
-          <w:highlight w:val="yellow"/>
+          <w:highlight w:val="green"/>
+        </w:rPr>
+      </w:pPr>
+      <w:r>
+        <w:rPr>
+          <w:rFonts w:asciiTheme="minorHAnsi" w:hAnsiTheme="minorHAnsi" w:cstheme="minorHAnsi"/>
+          <w:color w:val="000000"/>
+          <w:highlight w:val="green"/>
         </w:rPr>
         <w:t xml:space="preserve">O projeto deve conter pelo menos </w:t>
       </w:r>
@@ -589,7 +587,7 @@
         <w:rPr>
           <w:rFonts w:asciiTheme="minorHAnsi" w:hAnsiTheme="minorHAnsi" w:cstheme="minorHAnsi"/>
           <w:color w:val="000000"/>
-          <w:highlight w:val="yellow"/>
+          <w:highlight w:val="green"/>
         </w:rPr>
         <w:t>5</w:t>
       </w:r>
@@ -598,7 +596,7 @@
         <w:rPr>
           <w:rFonts w:asciiTheme="minorHAnsi" w:hAnsiTheme="minorHAnsi" w:cstheme="minorHAnsi"/>
           <w:color w:val="000000"/>
-          <w:highlight w:val="yellow"/>
+          <w:highlight w:val="green"/>
         </w:rPr>
         <w:t xml:space="preserve"> dos componentes do Bootstrap listados no link</w:t>
       </w:r>
@@ -607,7 +605,7 @@
           <w:rStyle w:val="apple-converted-space"/>
           <w:rFonts w:asciiTheme="minorHAnsi" w:hAnsiTheme="minorHAnsi" w:cstheme="minorHAnsi"/>
           <w:color w:val="000000"/>
-          <w:highlight w:val="yellow"/>
+          <w:highlight w:val="green"/>
         </w:rPr>
         <w:t> </w:t>
       </w:r>
@@ -617,7 +615,7 @@
             <w:rStyle w:val="Hyperlink"/>
             <w:rFonts w:asciiTheme="minorHAnsi" w:hAnsiTheme="minorHAnsi" w:cstheme="minorHAnsi"/>
             <w:color w:val="009900"/>
-            <w:highlight w:val="yellow"/>
+            <w:highlight w:val="green"/>
             <w:u w:val="none"/>
           </w:rPr>
           <w:t>http://getbootstrap.com/components/</w:t>
@@ -628,7 +626,7 @@
           <w:rStyle w:val="apple-converted-space"/>
           <w:rFonts w:asciiTheme="minorHAnsi" w:hAnsiTheme="minorHAnsi" w:cstheme="minorHAnsi"/>
           <w:color w:val="000000"/>
-          <w:highlight w:val="yellow"/>
+          <w:highlight w:val="green"/>
         </w:rPr>
         <w:t> </w:t>
       </w:r>
@@ -636,7 +634,7 @@
         <w:rPr>
           <w:rFonts w:asciiTheme="minorHAnsi" w:hAnsiTheme="minorHAnsi" w:cstheme="minorHAnsi"/>
           <w:color w:val="000000"/>
-          <w:highlight w:val="yellow"/>
+          <w:highlight w:val="green"/>
         </w:rPr>
         <w:t xml:space="preserve">e pelo menos 5 recursos </w:t>
       </w:r>
@@ -645,7 +643,7 @@
         <w:rPr>
           <w:rFonts w:asciiTheme="minorHAnsi" w:hAnsiTheme="minorHAnsi" w:cstheme="minorHAnsi"/>
           <w:color w:val="000000"/>
-          <w:highlight w:val="yellow"/>
+          <w:highlight w:val="green"/>
         </w:rPr>
         <w:t>Javascript</w:t>
       </w:r>
@@ -654,7 +652,7 @@
         <w:rPr>
           <w:rFonts w:asciiTheme="minorHAnsi" w:hAnsiTheme="minorHAnsi" w:cstheme="minorHAnsi"/>
           <w:color w:val="000000"/>
-          <w:highlight w:val="yellow"/>
+          <w:highlight w:val="green"/>
         </w:rPr>
         <w:t xml:space="preserve"> do Bootstrap listados no link</w:t>
       </w:r>
@@ -663,7 +661,7 @@
           <w:rStyle w:val="apple-converted-space"/>
           <w:rFonts w:asciiTheme="minorHAnsi" w:hAnsiTheme="minorHAnsi" w:cstheme="minorHAnsi"/>
           <w:color w:val="000000"/>
-          <w:highlight w:val="yellow"/>
+          <w:highlight w:val="green"/>
         </w:rPr>
         <w:t> </w:t>
       </w:r>
@@ -673,7 +671,7 @@
             <w:rStyle w:val="Hyperlink"/>
             <w:rFonts w:asciiTheme="minorHAnsi" w:hAnsiTheme="minorHAnsi" w:cstheme="minorHAnsi"/>
             <w:color w:val="009900"/>
-            <w:highlight w:val="yellow"/>
+            <w:highlight w:val="green"/>
             <w:u w:val="none"/>
           </w:rPr>
           <w:t>http://getbootstrap.com/javascript/</w:t>
@@ -684,7 +682,7 @@
           <w:rStyle w:val="apple-converted-space"/>
           <w:rFonts w:asciiTheme="minorHAnsi" w:hAnsiTheme="minorHAnsi" w:cstheme="minorHAnsi"/>
           <w:color w:val="000000"/>
-          <w:highlight w:val="yellow"/>
+          <w:highlight w:val="green"/>
         </w:rPr>
         <w:t> </w:t>
       </w:r>
@@ -692,7 +690,7 @@
         <w:rPr>
           <w:rFonts w:asciiTheme="minorHAnsi" w:hAnsiTheme="minorHAnsi" w:cstheme="minorHAnsi"/>
           <w:color w:val="000000"/>
-          <w:highlight w:val="yellow"/>
+          <w:highlight w:val="green"/>
         </w:rPr>
         <w:t>(ou equivalentes, caso opte por outro framework). Descrever no documento quais e como os componentes foram utilizados;</w:t>
       </w:r>
@@ -709,14 +707,14 @@
         <w:rPr>
           <w:rFonts w:asciiTheme="minorHAnsi" w:hAnsiTheme="minorHAnsi" w:cstheme="minorHAnsi"/>
           <w:color w:val="000000"/>
-          <w:highlight w:val="yellow"/>
-        </w:rPr>
-      </w:pPr>
-      <w:r>
-        <w:rPr>
-          <w:rFonts w:asciiTheme="minorHAnsi" w:hAnsiTheme="minorHAnsi" w:cstheme="minorHAnsi"/>
-          <w:color w:val="000000"/>
-          <w:highlight w:val="yellow"/>
+          <w:highlight w:val="green"/>
+        </w:rPr>
+      </w:pPr>
+      <w:r>
+        <w:rPr>
+          <w:rFonts w:asciiTheme="minorHAnsi" w:hAnsiTheme="minorHAnsi" w:cstheme="minorHAnsi"/>
+          <w:color w:val="000000"/>
+          <w:highlight w:val="green"/>
         </w:rPr>
         <w:t>Deve conter imagens e/ou outras mídias com comportamento responsivo e que não apareçam na impressão da(s) respectiva(s) página(s);</w:t>
       </w:r>
@@ -733,14 +731,14 @@
         <w:rPr>
           <w:rFonts w:asciiTheme="minorHAnsi" w:hAnsiTheme="minorHAnsi" w:cstheme="minorHAnsi"/>
           <w:color w:val="000000"/>
-          <w:highlight w:val="yellow"/>
-        </w:rPr>
-      </w:pPr>
-      <w:r>
-        <w:rPr>
-          <w:rFonts w:asciiTheme="minorHAnsi" w:hAnsiTheme="minorHAnsi" w:cstheme="minorHAnsi"/>
-          <w:color w:val="000000"/>
-          <w:highlight w:val="yellow"/>
+          <w:highlight w:val="green"/>
+        </w:rPr>
+      </w:pPr>
+      <w:r>
+        <w:rPr>
+          <w:rFonts w:asciiTheme="minorHAnsi" w:hAnsiTheme="minorHAnsi" w:cstheme="minorHAnsi"/>
+          <w:color w:val="000000"/>
+          <w:highlight w:val="green"/>
         </w:rPr>
         <w:t>Deve conter um formulário com as respectivas validações, que utilize</w:t>
       </w:r>
@@ -749,7 +747,7 @@
           <w:rStyle w:val="apple-converted-space"/>
           <w:rFonts w:asciiTheme="minorHAnsi" w:hAnsiTheme="minorHAnsi" w:cstheme="minorHAnsi"/>
           <w:color w:val="000000"/>
-          <w:highlight w:val="yellow"/>
+          <w:highlight w:val="green"/>
         </w:rPr>
         <w:t> </w:t>
       </w:r>
@@ -760,7 +758,7 @@
           <w:i/>
           <w:iCs/>
           <w:color w:val="000000"/>
-          <w:highlight w:val="yellow"/>
+          <w:highlight w:val="green"/>
         </w:rPr>
         <w:t>placeholders</w:t>
       </w:r>
@@ -770,7 +768,7 @@
           <w:rStyle w:val="apple-converted-space"/>
           <w:rFonts w:asciiTheme="minorHAnsi" w:hAnsiTheme="minorHAnsi" w:cstheme="minorHAnsi"/>
           <w:color w:val="000000"/>
-          <w:highlight w:val="yellow"/>
+          <w:highlight w:val="green"/>
         </w:rPr>
         <w:t> </w:t>
       </w:r>
@@ -778,7 +776,7 @@
         <w:rPr>
           <w:rFonts w:asciiTheme="minorHAnsi" w:hAnsiTheme="minorHAnsi" w:cstheme="minorHAnsi"/>
           <w:color w:val="000000"/>
-          <w:highlight w:val="yellow"/>
+          <w:highlight w:val="green"/>
         </w:rPr>
         <w:t xml:space="preserve">sempre que possível e cujos </w:t>
       </w:r>
@@ -787,7 +785,7 @@
         <w:rPr>
           <w:rFonts w:asciiTheme="minorHAnsi" w:hAnsiTheme="minorHAnsi" w:cstheme="minorHAnsi"/>
           <w:color w:val="000000"/>
-          <w:highlight w:val="yellow"/>
+          <w:highlight w:val="green"/>
         </w:rPr>
         <w:t>labels</w:t>
       </w:r>
@@ -796,7 +794,7 @@
         <w:rPr>
           <w:rFonts w:asciiTheme="minorHAnsi" w:hAnsiTheme="minorHAnsi" w:cstheme="minorHAnsi"/>
           <w:color w:val="000000"/>
-          <w:highlight w:val="yellow"/>
+          <w:highlight w:val="green"/>
         </w:rPr>
         <w:t>, nestes campos, sejam visíveis somente para leitores de tela;</w:t>
       </w:r>
@@ -856,13 +854,13 @@
         <w:ind w:left="375"/>
         <w:rPr>
           <w:rFonts w:asciiTheme="minorHAnsi" w:hAnsiTheme="minorHAnsi" w:cstheme="minorHAnsi"/>
-          <w:highlight w:val="yellow"/>
-        </w:rPr>
-      </w:pPr>
-      <w:r>
-        <w:rPr>
-          <w:rFonts w:asciiTheme="minorHAnsi" w:hAnsiTheme="minorHAnsi" w:cstheme="minorHAnsi"/>
-          <w:highlight w:val="yellow"/>
+          <w:highlight w:val="green"/>
+        </w:rPr>
+      </w:pPr>
+      <w:r>
+        <w:rPr>
+          <w:rFonts w:asciiTheme="minorHAnsi" w:hAnsiTheme="minorHAnsi" w:cstheme="minorHAnsi"/>
+          <w:highlight w:val="green"/>
         </w:rPr>
         <w:t xml:space="preserve">O uso de </w:t>
       </w:r>
@@ -870,7 +868,7 @@
       <w:r>
         <w:rPr>
           <w:rFonts w:asciiTheme="minorHAnsi" w:hAnsiTheme="minorHAnsi" w:cstheme="minorHAnsi"/>
-          <w:highlight w:val="yellow"/>
+          <w:highlight w:val="green"/>
         </w:rPr>
         <w:t>back-end</w:t>
       </w:r>
@@ -878,7 +876,7 @@
       <w:r>
         <w:rPr>
           <w:rFonts w:asciiTheme="minorHAnsi" w:hAnsiTheme="minorHAnsi" w:cstheme="minorHAnsi"/>
-          <w:highlight w:val="yellow"/>
+          <w:highlight w:val="green"/>
         </w:rPr>
         <w:t xml:space="preserve"> com banco de dados, neste momento, é opcional. Caso opte por sua utilização, não </w:t>
       </w:r>
@@ -886,7 +884,7 @@
       <w:r>
         <w:rPr>
           <w:rFonts w:asciiTheme="minorHAnsi" w:hAnsiTheme="minorHAnsi" w:cstheme="minorHAnsi"/>
-          <w:highlight w:val="yellow"/>
+          <w:highlight w:val="green"/>
         </w:rPr>
         <w:t>esquecer de</w:t>
       </w:r>
@@ -894,7 +892,7 @@
       <w:r>
         <w:rPr>
           <w:rFonts w:asciiTheme="minorHAnsi" w:hAnsiTheme="minorHAnsi" w:cstheme="minorHAnsi"/>
-          <w:highlight w:val="yellow"/>
+          <w:highlight w:val="green"/>
         </w:rPr>
         <w:t xml:space="preserve"> fornecer também os respectivos arquivos para criação do banco de dados e descrever no documento a forma de instalação (especialmente se utilizar algum framework </w:t>
       </w:r>
@@ -902,7 +900,7 @@
       <w:r>
         <w:rPr>
           <w:rFonts w:asciiTheme="minorHAnsi" w:hAnsiTheme="minorHAnsi" w:cstheme="minorHAnsi"/>
-          <w:highlight w:val="yellow"/>
+          <w:highlight w:val="green"/>
         </w:rPr>
         <w:t>back-end</w:t>
       </w:r>
@@ -910,7 +908,7 @@
       <w:r>
         <w:rPr>
           <w:rFonts w:asciiTheme="minorHAnsi" w:hAnsiTheme="minorHAnsi" w:cstheme="minorHAnsi"/>
-          <w:highlight w:val="yellow"/>
+          <w:highlight w:val="green"/>
         </w:rPr>
         <w:t>).</w:t>
       </w:r>
@@ -941,37 +939,8 @@
         </w:rPr>
         <w:t>Já atendido</w:t>
       </w:r>
-    </w:p>
-    <w:p>
-      <w:pPr>
-        <w:pStyle w:val="NormalWeb"/>
-        <w:spacing w:before="0" w:beforeAutospacing="0" w:after="0" w:afterAutospacing="0" w:line="210" w:lineRule="atLeast"/>
-        <w:rPr>
-          <w:rFonts w:asciiTheme="minorHAnsi" w:hAnsiTheme="minorHAnsi" w:cstheme="minorHAnsi"/>
-          <w:highlight w:val="yellow"/>
-        </w:rPr>
-      </w:pPr>
-      <w:r>
-        <w:rPr>
-          <w:rFonts w:asciiTheme="minorHAnsi" w:hAnsiTheme="minorHAnsi" w:cstheme="minorHAnsi"/>
-          <w:highlight w:val="yellow"/>
-        </w:rPr>
-        <w:t xml:space="preserve">Parcialmente atendido: </w:t>
-      </w:r>
-      <w:r>
-        <w:rPr>
-          <w:rFonts w:asciiTheme="minorHAnsi" w:hAnsiTheme="minorHAnsi" w:cstheme="minorHAnsi"/>
-          <w:highlight w:val="yellow"/>
-        </w:rPr>
-        <w:t xml:space="preserve">só </w:t>
-      </w:r>
-      <w:r>
-        <w:rPr>
-          <w:rFonts w:asciiTheme="minorHAnsi" w:hAnsiTheme="minorHAnsi" w:cstheme="minorHAnsi"/>
-          <w:highlight w:val="yellow"/>
-        </w:rPr>
-        <w:t>falta inserir no relatório</w:t>
-      </w:r>
+      <w:bookmarkStart w:id="0" w:name="_GoBack"/>
+      <w:bookmarkEnd w:id="0"/>
     </w:p>
     <w:sectPr>
       <w:pgSz w:w="11906" w:h="16838"/>

</xml_diff>